<commit_message>
DBMS and SQL Updated
</commit_message>
<xml_diff>
--- a/DBMS and SQL/DBMS and SQL.docx
+++ b/DBMS and SQL/DBMS and SQL.docx
@@ -4285,57 +4285,13 @@
         </w:rPr>
         <w:t>Select e.id, e.name, e.comp_id, c.comp_id, c.model from employee e CROSS JOIN computer c;</w:t>
       </w:r>
-    </w:p>
-    <w:p>
-      <w:pPr>
-        <w:rPr>
-          <w:b/>
-          <w:noProof/>
-        </w:rPr>
-      </w:pPr>
-    </w:p>
-    <w:p>
-      <w:pPr>
-        <w:rPr>
-          <w:noProof/>
-        </w:rPr>
-      </w:pPr>
-      <w:r>
-        <w:rPr>
-          <w:b/>
-          <w:noProof/>
-        </w:rPr>
-        <w:t xml:space="preserve">INNER JOIN </w:t>
-      </w:r>
-      <w:r>
-        <w:rPr>
-          <w:noProof/>
-        </w:rPr>
-        <w:t>is most frequently used join. It matches the records from both tables based on join predicate and returns matched rows.</w:t>
-      </w:r>
-    </w:p>
-    <w:p>
-      <w:pPr>
-        <w:rPr>
-          <w:b/>
-          <w:noProof/>
-        </w:rPr>
-      </w:pPr>
-      <w:r>
-        <w:rPr>
-          <w:b/>
-          <w:noProof/>
-        </w:rPr>
-        <w:t>Select e.id, e.ename, e.comp_id, c.comp_id, c.mode from employee e INNER JOIN computer c on e.comp_id = c.comp_id;</w:t>
-      </w:r>
-    </w:p>
-    <w:p>
-      <w:pPr>
-        <w:rPr>
-          <w:b/>
-          <w:noProof/>
-        </w:rPr>
-      </w:pPr>
+      <w:r>
+        <w:rPr>
+          <w:b/>
+          <w:noProof/>
+        </w:rPr>
+        <w:br/>
+      </w:r>
     </w:p>
     <w:p>
       <w:pPr>
@@ -4382,149 +4338,3746 @@
     <w:p>
       <w:pPr>
         <w:rPr>
-          <w:noProof/>
-        </w:rPr>
-      </w:pPr>
-      <w:r>
-        <w:rPr>
-          <w:b/>
-          <w:noProof/>
-        </w:rPr>
-        <w:t xml:space="preserve">LEFT OUTER JOIN </w:t>
-      </w:r>
-      <w:r>
-        <w:rPr>
-          <w:noProof/>
-        </w:rPr>
-        <w:t>for tables A &amp; B will always returns all records from table A even if matching records are not found in table B.</w:t>
-      </w:r>
-    </w:p>
-    <w:p>
-      <w:pPr>
-        <w:rPr>
-          <w:noProof/>
-        </w:rPr>
-      </w:pPr>
-      <w:r>
-        <w:rPr>
-          <w:b/>
-          <w:noProof/>
-        </w:rPr>
-        <w:t xml:space="preserve">RIGHT OUTER JOIN </w:t>
-      </w:r>
-      <w:r>
-        <w:rPr>
-          <w:noProof/>
-        </w:rPr>
-        <w:t>for tables A &amp; B will always returns all records from table B even if matching record is not found in table A.</w:t>
-      </w:r>
-    </w:p>
-    <w:p>
-      <w:pPr>
-        <w:rPr>
-          <w:noProof/>
-        </w:rPr>
-      </w:pPr>
-      <w:r>
-        <w:rPr>
-          <w:b/>
-          <w:noProof/>
-        </w:rPr>
-        <w:t xml:space="preserve">FULL OUTER JOIN </w:t>
-      </w:r>
-      <w:r>
-        <w:rPr>
-          <w:noProof/>
-        </w:rPr>
-        <w:t xml:space="preserve">combines effect of both </w:t>
-      </w:r>
-      <w:r>
-        <w:rPr>
-          <w:b/>
-          <w:noProof/>
-        </w:rPr>
-        <w:t>LEFT &amp; RIGHT</w:t>
-      </w:r>
-      <w:r>
-        <w:rPr>
-          <w:noProof/>
-        </w:rPr>
-        <w:t xml:space="preserve"> </w:t>
-      </w:r>
-      <w:r>
-        <w:rPr>
-          <w:b/>
-          <w:noProof/>
-        </w:rPr>
-        <w:t>OUTER JOIN</w:t>
-      </w:r>
-      <w:r>
-        <w:rPr>
-          <w:noProof/>
-        </w:rPr>
-        <w:t>. It returns matched as well as unmatched rows from both the tables.</w:t>
-      </w:r>
-    </w:p>
-    <w:p>
-      <w:pPr>
-        <w:rPr>
-          <w:noProof/>
-        </w:rPr>
-      </w:pPr>
-    </w:p>
-    <w:p>
-      <w:pPr>
-        <w:rPr>
-          <w:b/>
-          <w:noProof/>
-        </w:rPr>
-      </w:pPr>
-      <w:r>
-        <w:rPr>
-          <w:b/>
-          <w:noProof/>
+          <w:b/>
+          <w:noProof/>
+        </w:rPr>
+      </w:pPr>
+    </w:p>
+    <w:tbl>
+      <w:tblPr>
+        <w:tblStyle w:val="TableGrid"/>
+        <w:tblpPr w:leftFromText="180" w:rightFromText="180" w:horzAnchor="margin" w:tblpY="856"/>
+        <w:tblW w:w="0" w:type="auto"/>
+        <w:tblLook w:val="04A0" w:firstRow="1" w:lastRow="0" w:firstColumn="1" w:lastColumn="0" w:noHBand="0" w:noVBand="1"/>
+      </w:tblPr>
+      <w:tblGrid>
+        <w:gridCol w:w="3116"/>
+        <w:gridCol w:w="3117"/>
+        <w:gridCol w:w="3117"/>
+      </w:tblGrid>
+      <w:tr>
+        <w:tc>
+          <w:tcPr>
+            <w:tcW w:w="3116" w:type="dxa"/>
+          </w:tcPr>
+          <w:p>
+            <w:pPr>
+              <w:jc w:val="center"/>
+              <w:rPr>
+                <w:highlight w:val="yellow"/>
+              </w:rPr>
+            </w:pPr>
+            <w:proofErr w:type="spellStart"/>
+            <w:r>
+              <w:rPr>
+                <w:highlight w:val="yellow"/>
+              </w:rPr>
+              <w:t>Employee_ID</w:t>
+            </w:r>
+            <w:proofErr w:type="spellEnd"/>
+          </w:p>
+        </w:tc>
+        <w:tc>
+          <w:tcPr>
+            <w:tcW w:w="3117" w:type="dxa"/>
+          </w:tcPr>
+          <w:p>
+            <w:pPr>
+              <w:jc w:val="center"/>
+              <w:rPr>
+                <w:highlight w:val="yellow"/>
+              </w:rPr>
+            </w:pPr>
+            <w:proofErr w:type="spellStart"/>
+            <w:r>
+              <w:rPr>
+                <w:highlight w:val="yellow"/>
+              </w:rPr>
+              <w:t>Employee_Name</w:t>
+            </w:r>
+            <w:proofErr w:type="spellEnd"/>
+          </w:p>
+        </w:tc>
+        <w:tc>
+          <w:tcPr>
+            <w:tcW w:w="3117" w:type="dxa"/>
+          </w:tcPr>
+          <w:p>
+            <w:pPr>
+              <w:jc w:val="center"/>
+              <w:rPr>
+                <w:highlight w:val="yellow"/>
+              </w:rPr>
+            </w:pPr>
+            <w:proofErr w:type="spellStart"/>
+            <w:r>
+              <w:rPr>
+                <w:highlight w:val="yellow"/>
+              </w:rPr>
+              <w:t>EmployeeComp_ID</w:t>
+            </w:r>
+            <w:proofErr w:type="spellEnd"/>
+          </w:p>
+        </w:tc>
+      </w:tr>
+      <w:tr>
+        <w:tc>
+          <w:tcPr>
+            <w:tcW w:w="3116" w:type="dxa"/>
+          </w:tcPr>
+          <w:p>
+            <w:pPr>
+              <w:jc w:val="center"/>
+            </w:pPr>
+            <w:r>
+              <w:t>1</w:t>
+            </w:r>
+          </w:p>
+        </w:tc>
+        <w:tc>
+          <w:tcPr>
+            <w:tcW w:w="3117" w:type="dxa"/>
+          </w:tcPr>
+          <w:p>
+            <w:pPr>
+              <w:jc w:val="center"/>
+            </w:pPr>
+            <w:r>
+              <w:t>Akshay</w:t>
+            </w:r>
+          </w:p>
+        </w:tc>
+        <w:tc>
+          <w:tcPr>
+            <w:tcW w:w="3117" w:type="dxa"/>
+          </w:tcPr>
+          <w:p>
+            <w:pPr>
+              <w:jc w:val="center"/>
+            </w:pPr>
+            <w:r>
+              <w:t>101</w:t>
+            </w:r>
+          </w:p>
+        </w:tc>
+      </w:tr>
+      <w:tr>
+        <w:tc>
+          <w:tcPr>
+            <w:tcW w:w="3116" w:type="dxa"/>
+          </w:tcPr>
+          <w:p>
+            <w:pPr>
+              <w:jc w:val="center"/>
+            </w:pPr>
+            <w:r>
+              <w:t>2</w:t>
+            </w:r>
+          </w:p>
+        </w:tc>
+        <w:tc>
+          <w:tcPr>
+            <w:tcW w:w="3117" w:type="dxa"/>
+          </w:tcPr>
+          <w:p>
+            <w:pPr>
+              <w:jc w:val="center"/>
+            </w:pPr>
+            <w:r>
+              <w:t>Priyanka</w:t>
+            </w:r>
+          </w:p>
+        </w:tc>
+        <w:tc>
+          <w:tcPr>
+            <w:tcW w:w="3117" w:type="dxa"/>
+          </w:tcPr>
+          <w:p>
+            <w:pPr>
+              <w:jc w:val="center"/>
+            </w:pPr>
+            <w:r>
+              <w:t>102</w:t>
+            </w:r>
+          </w:p>
+        </w:tc>
+      </w:tr>
+      <w:tr>
+        <w:tc>
+          <w:tcPr>
+            <w:tcW w:w="3116" w:type="dxa"/>
+          </w:tcPr>
+          <w:p>
+            <w:pPr>
+              <w:jc w:val="center"/>
+            </w:pPr>
+            <w:r>
+              <w:t>3</w:t>
+            </w:r>
+          </w:p>
+        </w:tc>
+        <w:tc>
+          <w:tcPr>
+            <w:tcW w:w="3117" w:type="dxa"/>
+          </w:tcPr>
+          <w:p>
+            <w:pPr>
+              <w:jc w:val="center"/>
+            </w:pPr>
+            <w:proofErr w:type="spellStart"/>
+            <w:r>
+              <w:t>Prajakta</w:t>
+            </w:r>
+            <w:proofErr w:type="spellEnd"/>
+          </w:p>
+        </w:tc>
+        <w:tc>
+          <w:tcPr>
+            <w:tcW w:w="3117" w:type="dxa"/>
+          </w:tcPr>
+          <w:p>
+            <w:pPr>
+              <w:jc w:val="center"/>
+            </w:pPr>
+            <w:r>
+              <w:t>101</w:t>
+            </w:r>
+          </w:p>
+        </w:tc>
+      </w:tr>
+      <w:tr>
+        <w:tc>
+          <w:tcPr>
+            <w:tcW w:w="3116" w:type="dxa"/>
+          </w:tcPr>
+          <w:p>
+            <w:pPr>
+              <w:jc w:val="center"/>
+            </w:pPr>
+            <w:r>
+              <w:t>4</w:t>
+            </w:r>
+          </w:p>
+        </w:tc>
+        <w:tc>
+          <w:tcPr>
+            <w:tcW w:w="3117" w:type="dxa"/>
+          </w:tcPr>
+          <w:p>
+            <w:pPr>
+              <w:jc w:val="center"/>
+            </w:pPr>
+            <w:r>
+              <w:t>Sameer</w:t>
+            </w:r>
+          </w:p>
+        </w:tc>
+        <w:tc>
+          <w:tcPr>
+            <w:tcW w:w="3117" w:type="dxa"/>
+          </w:tcPr>
+          <w:p>
+            <w:pPr>
+              <w:jc w:val="center"/>
+            </w:pPr>
+            <w:r>
+              <w:t>NULL</w:t>
+            </w:r>
+          </w:p>
+        </w:tc>
+      </w:tr>
+    </w:tbl>
+    <w:p/>
+    <w:p/>
+    <w:p/>
+    <w:p/>
+    <w:p/>
+    <w:p/>
+    <w:p>
+      <w:pPr>
+        <w:rPr>
+          <w:b/>
+          <w:u w:val="single"/>
+        </w:rPr>
+      </w:pPr>
+      <w:r>
+        <w:rPr>
+          <w:b/>
+          <w:u w:val="single"/>
+        </w:rPr>
+        <w:lastRenderedPageBreak/>
+        <w:t>Employee Table: -</w:t>
+      </w:r>
+    </w:p>
+    <w:tbl>
+      <w:tblPr>
+        <w:tblStyle w:val="TableGrid"/>
+        <w:tblpPr w:leftFromText="180" w:rightFromText="180" w:horzAnchor="margin" w:tblpY="856"/>
+        <w:tblW w:w="0" w:type="auto"/>
+        <w:tblLook w:val="04A0" w:firstRow="1" w:lastRow="0" w:firstColumn="1" w:lastColumn="0" w:noHBand="0" w:noVBand="1"/>
+      </w:tblPr>
+      <w:tblGrid>
+        <w:gridCol w:w="3116"/>
+        <w:gridCol w:w="3117"/>
+        <w:gridCol w:w="3117"/>
+      </w:tblGrid>
+      <w:tr>
+        <w:tc>
+          <w:tcPr>
+            <w:tcW w:w="3116" w:type="dxa"/>
+          </w:tcPr>
+          <w:p>
+            <w:pPr>
+              <w:jc w:val="center"/>
+              <w:rPr>
+                <w:highlight w:val="yellow"/>
+              </w:rPr>
+            </w:pPr>
+            <w:proofErr w:type="spellStart"/>
+            <w:r>
+              <w:rPr>
+                <w:highlight w:val="yellow"/>
+              </w:rPr>
+              <w:t>Employee_ID</w:t>
+            </w:r>
+            <w:proofErr w:type="spellEnd"/>
+          </w:p>
+        </w:tc>
+        <w:tc>
+          <w:tcPr>
+            <w:tcW w:w="3117" w:type="dxa"/>
+          </w:tcPr>
+          <w:p>
+            <w:pPr>
+              <w:jc w:val="center"/>
+              <w:rPr>
+                <w:highlight w:val="yellow"/>
+              </w:rPr>
+            </w:pPr>
+            <w:proofErr w:type="spellStart"/>
+            <w:r>
+              <w:rPr>
+                <w:highlight w:val="yellow"/>
+              </w:rPr>
+              <w:t>Employee_Name</w:t>
+            </w:r>
+            <w:proofErr w:type="spellEnd"/>
+          </w:p>
+        </w:tc>
+        <w:tc>
+          <w:tcPr>
+            <w:tcW w:w="3117" w:type="dxa"/>
+          </w:tcPr>
+          <w:p>
+            <w:pPr>
+              <w:jc w:val="center"/>
+              <w:rPr>
+                <w:highlight w:val="yellow"/>
+              </w:rPr>
+            </w:pPr>
+            <w:proofErr w:type="spellStart"/>
+            <w:r>
+              <w:rPr>
+                <w:highlight w:val="yellow"/>
+              </w:rPr>
+              <w:t>EmployeeComp_ID</w:t>
+            </w:r>
+            <w:proofErr w:type="spellEnd"/>
+          </w:p>
+        </w:tc>
+      </w:tr>
+      <w:tr>
+        <w:tc>
+          <w:tcPr>
+            <w:tcW w:w="3116" w:type="dxa"/>
+          </w:tcPr>
+          <w:p>
+            <w:pPr>
+              <w:jc w:val="center"/>
+            </w:pPr>
+            <w:r>
+              <w:t>1</w:t>
+            </w:r>
+          </w:p>
+        </w:tc>
+        <w:tc>
+          <w:tcPr>
+            <w:tcW w:w="3117" w:type="dxa"/>
+          </w:tcPr>
+          <w:p>
+            <w:pPr>
+              <w:jc w:val="center"/>
+            </w:pPr>
+            <w:r>
+              <w:t>Akshay</w:t>
+            </w:r>
+          </w:p>
+        </w:tc>
+        <w:tc>
+          <w:tcPr>
+            <w:tcW w:w="3117" w:type="dxa"/>
+          </w:tcPr>
+          <w:p>
+            <w:pPr>
+              <w:jc w:val="center"/>
+            </w:pPr>
+            <w:r>
+              <w:t>101</w:t>
+            </w:r>
+          </w:p>
+        </w:tc>
+      </w:tr>
+      <w:tr>
+        <w:tc>
+          <w:tcPr>
+            <w:tcW w:w="3116" w:type="dxa"/>
+          </w:tcPr>
+          <w:p>
+            <w:pPr>
+              <w:jc w:val="center"/>
+            </w:pPr>
+            <w:r>
+              <w:t>2</w:t>
+            </w:r>
+          </w:p>
+        </w:tc>
+        <w:tc>
+          <w:tcPr>
+            <w:tcW w:w="3117" w:type="dxa"/>
+          </w:tcPr>
+          <w:p>
+            <w:pPr>
+              <w:jc w:val="center"/>
+            </w:pPr>
+            <w:r>
+              <w:t>Priyanka</w:t>
+            </w:r>
+          </w:p>
+        </w:tc>
+        <w:tc>
+          <w:tcPr>
+            <w:tcW w:w="3117" w:type="dxa"/>
+          </w:tcPr>
+          <w:p>
+            <w:pPr>
+              <w:jc w:val="center"/>
+            </w:pPr>
+            <w:r>
+              <w:t>102</w:t>
+            </w:r>
+          </w:p>
+        </w:tc>
+      </w:tr>
+      <w:tr>
+        <w:tc>
+          <w:tcPr>
+            <w:tcW w:w="3116" w:type="dxa"/>
+          </w:tcPr>
+          <w:p>
+            <w:pPr>
+              <w:jc w:val="center"/>
+            </w:pPr>
+            <w:r>
+              <w:t>3</w:t>
+            </w:r>
+          </w:p>
+        </w:tc>
+        <w:tc>
+          <w:tcPr>
+            <w:tcW w:w="3117" w:type="dxa"/>
+          </w:tcPr>
+          <w:p>
+            <w:pPr>
+              <w:jc w:val="center"/>
+            </w:pPr>
+            <w:proofErr w:type="spellStart"/>
+            <w:r>
+              <w:t>Prajakta</w:t>
+            </w:r>
+            <w:proofErr w:type="spellEnd"/>
+          </w:p>
+        </w:tc>
+        <w:tc>
+          <w:tcPr>
+            <w:tcW w:w="3117" w:type="dxa"/>
+          </w:tcPr>
+          <w:p>
+            <w:pPr>
+              <w:jc w:val="center"/>
+            </w:pPr>
+            <w:r>
+              <w:t>101</w:t>
+            </w:r>
+          </w:p>
+        </w:tc>
+      </w:tr>
+      <w:tr>
+        <w:tc>
+          <w:tcPr>
+            <w:tcW w:w="3116" w:type="dxa"/>
+          </w:tcPr>
+          <w:p>
+            <w:pPr>
+              <w:jc w:val="center"/>
+            </w:pPr>
+            <w:r>
+              <w:t>4</w:t>
+            </w:r>
+          </w:p>
+        </w:tc>
+        <w:tc>
+          <w:tcPr>
+            <w:tcW w:w="3117" w:type="dxa"/>
+          </w:tcPr>
+          <w:p>
+            <w:pPr>
+              <w:jc w:val="center"/>
+            </w:pPr>
+            <w:r>
+              <w:t>Sameer</w:t>
+            </w:r>
+          </w:p>
+        </w:tc>
+        <w:tc>
+          <w:tcPr>
+            <w:tcW w:w="3117" w:type="dxa"/>
+          </w:tcPr>
+          <w:p>
+            <w:pPr>
+              <w:jc w:val="center"/>
+            </w:pPr>
+            <w:r>
+              <w:t>NULL</w:t>
+            </w:r>
+          </w:p>
+        </w:tc>
+      </w:tr>
+    </w:tbl>
+    <w:p/>
+    <w:p/>
+    <w:p>
+      <w:pPr>
+        <w:rPr>
+          <w:b/>
+          <w:u w:val="single"/>
+        </w:rPr>
+      </w:pPr>
+      <w:r>
+        <w:rPr>
+          <w:b/>
+          <w:u w:val="single"/>
+        </w:rPr>
+        <w:t>Computer Table: -</w:t>
+      </w:r>
+    </w:p>
+    <w:p>
+      <w:pPr>
+        <w:rPr>
+          <w:b/>
+          <w:u w:val="single"/>
+        </w:rPr>
+      </w:pPr>
+    </w:p>
+    <w:tbl>
+      <w:tblPr>
+        <w:tblStyle w:val="TableGrid"/>
+        <w:tblW w:w="0" w:type="auto"/>
+        <w:tblLook w:val="04A0" w:firstRow="1" w:lastRow="0" w:firstColumn="1" w:lastColumn="0" w:noHBand="0" w:noVBand="1"/>
+      </w:tblPr>
+      <w:tblGrid>
+        <w:gridCol w:w="2337"/>
+        <w:gridCol w:w="2337"/>
+        <w:gridCol w:w="2338"/>
+        <w:gridCol w:w="2338"/>
+      </w:tblGrid>
+      <w:tr>
+        <w:tc>
+          <w:tcPr>
+            <w:tcW w:w="2337" w:type="dxa"/>
+          </w:tcPr>
+          <w:p>
+            <w:pPr>
+              <w:jc w:val="center"/>
+              <w:rPr>
+                <w:highlight w:val="yellow"/>
+              </w:rPr>
+            </w:pPr>
+            <w:proofErr w:type="spellStart"/>
+            <w:r>
+              <w:rPr>
+                <w:highlight w:val="yellow"/>
+              </w:rPr>
+              <w:t>ComputerComp_ID</w:t>
+            </w:r>
+            <w:proofErr w:type="spellEnd"/>
+          </w:p>
+        </w:tc>
+        <w:tc>
+          <w:tcPr>
+            <w:tcW w:w="2337" w:type="dxa"/>
+          </w:tcPr>
+          <w:p>
+            <w:pPr>
+              <w:jc w:val="center"/>
+              <w:rPr>
+                <w:highlight w:val="yellow"/>
+              </w:rPr>
+            </w:pPr>
+            <w:proofErr w:type="spellStart"/>
+            <w:r>
+              <w:rPr>
+                <w:highlight w:val="yellow"/>
+              </w:rPr>
+              <w:t>Computer_Model</w:t>
+            </w:r>
+            <w:proofErr w:type="spellEnd"/>
+          </w:p>
+        </w:tc>
+        <w:tc>
+          <w:tcPr>
+            <w:tcW w:w="2338" w:type="dxa"/>
+          </w:tcPr>
+          <w:p>
+            <w:pPr>
+              <w:jc w:val="center"/>
+              <w:rPr>
+                <w:highlight w:val="yellow"/>
+              </w:rPr>
+            </w:pPr>
+            <w:proofErr w:type="spellStart"/>
+            <w:r>
+              <w:rPr>
+                <w:highlight w:val="yellow"/>
+              </w:rPr>
+              <w:t>Computer_Year</w:t>
+            </w:r>
+            <w:proofErr w:type="spellEnd"/>
+          </w:p>
+        </w:tc>
+        <w:tc>
+          <w:tcPr>
+            <w:tcW w:w="2338" w:type="dxa"/>
+          </w:tcPr>
+          <w:p>
+            <w:pPr>
+              <w:jc w:val="center"/>
+              <w:rPr>
+                <w:highlight w:val="yellow"/>
+              </w:rPr>
+            </w:pPr>
+            <w:proofErr w:type="spellStart"/>
+            <w:r>
+              <w:rPr>
+                <w:highlight w:val="yellow"/>
+              </w:rPr>
+              <w:t>Quanity</w:t>
+            </w:r>
+            <w:proofErr w:type="spellEnd"/>
+          </w:p>
+        </w:tc>
+      </w:tr>
+      <w:tr>
+        <w:tc>
+          <w:tcPr>
+            <w:tcW w:w="2337" w:type="dxa"/>
+          </w:tcPr>
+          <w:p>
+            <w:pPr>
+              <w:jc w:val="center"/>
+            </w:pPr>
+            <w:r>
+              <w:t>101</w:t>
+            </w:r>
+          </w:p>
+        </w:tc>
+        <w:tc>
+          <w:tcPr>
+            <w:tcW w:w="2337" w:type="dxa"/>
+          </w:tcPr>
+          <w:p>
+            <w:pPr>
+              <w:jc w:val="center"/>
+            </w:pPr>
+            <w:r>
+              <w:t>DELL</w:t>
+            </w:r>
+          </w:p>
+        </w:tc>
+        <w:tc>
+          <w:tcPr>
+            <w:tcW w:w="2338" w:type="dxa"/>
+          </w:tcPr>
+          <w:p>
+            <w:pPr>
+              <w:jc w:val="center"/>
+            </w:pPr>
+            <w:r>
+              <w:t>2011</w:t>
+            </w:r>
+          </w:p>
+        </w:tc>
+        <w:tc>
+          <w:tcPr>
+            <w:tcW w:w="2338" w:type="dxa"/>
+          </w:tcPr>
+          <w:p>
+            <w:pPr>
+              <w:jc w:val="center"/>
+            </w:pPr>
+            <w:r>
+              <w:t>20</w:t>
+            </w:r>
+          </w:p>
+        </w:tc>
+      </w:tr>
+      <w:tr>
+        <w:tc>
+          <w:tcPr>
+            <w:tcW w:w="2337" w:type="dxa"/>
+          </w:tcPr>
+          <w:p>
+            <w:pPr>
+              <w:jc w:val="center"/>
+            </w:pPr>
+            <w:r>
+              <w:t>102</w:t>
+            </w:r>
+          </w:p>
+        </w:tc>
+        <w:tc>
+          <w:tcPr>
+            <w:tcW w:w="2337" w:type="dxa"/>
+          </w:tcPr>
+          <w:p>
+            <w:pPr>
+              <w:jc w:val="center"/>
+            </w:pPr>
+            <w:r>
+              <w:t>APPLE</w:t>
+            </w:r>
+          </w:p>
+        </w:tc>
+        <w:tc>
+          <w:tcPr>
+            <w:tcW w:w="2338" w:type="dxa"/>
+          </w:tcPr>
+          <w:p>
+            <w:pPr>
+              <w:jc w:val="center"/>
+            </w:pPr>
+            <w:r>
+              <w:t>2000</w:t>
+            </w:r>
+          </w:p>
+        </w:tc>
+        <w:tc>
+          <w:tcPr>
+            <w:tcW w:w="2338" w:type="dxa"/>
+          </w:tcPr>
+          <w:p>
+            <w:pPr>
+              <w:jc w:val="center"/>
+            </w:pPr>
+            <w:r>
+              <w:t>40</w:t>
+            </w:r>
+          </w:p>
+        </w:tc>
+      </w:tr>
+      <w:tr>
+        <w:tc>
+          <w:tcPr>
+            <w:tcW w:w="2337" w:type="dxa"/>
+          </w:tcPr>
+          <w:p>
+            <w:pPr>
+              <w:jc w:val="center"/>
+            </w:pPr>
+            <w:r>
+              <w:t>103</w:t>
+            </w:r>
+          </w:p>
+        </w:tc>
+        <w:tc>
+          <w:tcPr>
+            <w:tcW w:w="2337" w:type="dxa"/>
+          </w:tcPr>
+          <w:p>
+            <w:pPr>
+              <w:jc w:val="center"/>
+            </w:pPr>
+            <w:r>
+              <w:t>HP</w:t>
+            </w:r>
+          </w:p>
+        </w:tc>
+        <w:tc>
+          <w:tcPr>
+            <w:tcW w:w="2338" w:type="dxa"/>
+          </w:tcPr>
+          <w:p>
+            <w:pPr>
+              <w:jc w:val="center"/>
+            </w:pPr>
+            <w:r>
+              <w:t>2019</w:t>
+            </w:r>
+          </w:p>
+        </w:tc>
+        <w:tc>
+          <w:tcPr>
+            <w:tcW w:w="2338" w:type="dxa"/>
+          </w:tcPr>
+          <w:p>
+            <w:pPr>
+              <w:jc w:val="center"/>
+            </w:pPr>
+            <w:r>
+              <w:t>29</w:t>
+            </w:r>
+          </w:p>
+        </w:tc>
+      </w:tr>
+    </w:tbl>
+    <w:p>
+      <w:pPr>
+        <w:jc w:val="center"/>
+        <w:rPr>
+          <w:b/>
+          <w:u w:val="single"/>
+        </w:rPr>
+      </w:pPr>
+    </w:p>
+    <w:p>
+      <w:pPr>
+        <w:rPr>
+          <w:b/>
+          <w:u w:val="single"/>
+        </w:rPr>
+      </w:pPr>
+      <w:r>
+        <w:rPr>
+          <w:b/>
+          <w:u w:val="single"/>
+        </w:rPr>
+        <w:t xml:space="preserve">Question: - </w:t>
+      </w:r>
+    </w:p>
+    <w:p>
+      <w:r>
+        <w:t>Get details of that employees along with Computer Model who have allocated computers.</w:t>
+      </w:r>
+    </w:p>
+    <w:p>
+      <w:pPr>
+        <w:rPr>
+          <w:b/>
           <w:color w:val="FF0000"/>
           <w:u w:val="single"/>
         </w:rPr>
-        <w:lastRenderedPageBreak/>
-        <w:t>ANSI Syntax:</w:t>
-      </w:r>
-      <w:r>
-        <w:rPr>
-          <w:b/>
-          <w:noProof/>
-        </w:rPr>
-        <w:t xml:space="preserve"> -  </w:t>
-      </w:r>
-    </w:p>
-    <w:p>
-      <w:pPr>
-        <w:rPr>
-          <w:b/>
-          <w:noProof/>
-        </w:rPr>
-      </w:pPr>
-      <w:r>
-        <w:rPr>
-          <w:b/>
-          <w:noProof/>
-        </w:rPr>
-        <w:t>Select e.id, e.name, e.comp_id, c.comp_id, c.model from employee e INNER JOIN computer c ON e.comp_id = c.comp_id;</w:t>
-      </w:r>
-    </w:p>
-    <w:p>
-      <w:pPr>
-        <w:rPr>
-          <w:noProof/>
-        </w:rPr>
-      </w:pPr>
-      <w:r>
-        <w:rPr>
-          <w:b/>
-          <w:noProof/>
+      </w:pPr>
+      <w:r>
+        <w:rPr>
+          <w:b/>
           <w:color w:val="FF0000"/>
           <w:u w:val="single"/>
         </w:rPr>
+        <w:t>Inner Join: -</w:t>
+      </w:r>
+    </w:p>
+    <w:p>
+      <w:r>
+        <w:t>When we need data from 2 or more columns we used Inner Join. It is most frequently used join.</w:t>
+      </w:r>
+    </w:p>
+    <w:p>
+      <w:pPr>
+        <w:rPr>
+          <w:b/>
+        </w:rPr>
+      </w:pPr>
+      <w:r>
+        <w:rPr>
+          <w:b/>
+        </w:rPr>
+        <w:t xml:space="preserve">SELECT </w:t>
+      </w:r>
+      <w:proofErr w:type="spellStart"/>
+      <w:proofErr w:type="gramStart"/>
+      <w:r>
+        <w:rPr>
+          <w:b/>
+        </w:rPr>
+        <w:t>E.Employee</w:t>
+      </w:r>
+      <w:proofErr w:type="gramEnd"/>
+      <w:r>
+        <w:rPr>
+          <w:b/>
+        </w:rPr>
+        <w:t>_ID</w:t>
+      </w:r>
+      <w:proofErr w:type="spellEnd"/>
+      <w:r>
+        <w:rPr>
+          <w:b/>
+        </w:rPr>
+        <w:t xml:space="preserve">, </w:t>
+      </w:r>
+      <w:proofErr w:type="spellStart"/>
+      <w:r>
+        <w:rPr>
+          <w:b/>
+        </w:rPr>
+        <w:t>E.Employee_Name</w:t>
+      </w:r>
+      <w:proofErr w:type="spellEnd"/>
+      <w:r>
+        <w:rPr>
+          <w:b/>
+        </w:rPr>
+        <w:t xml:space="preserve">, </w:t>
+      </w:r>
+      <w:proofErr w:type="spellStart"/>
+      <w:r>
+        <w:rPr>
+          <w:b/>
+        </w:rPr>
+        <w:t>E.EmployeeComp_ID</w:t>
+      </w:r>
+      <w:proofErr w:type="spellEnd"/>
+      <w:r>
+        <w:rPr>
+          <w:b/>
+        </w:rPr>
+        <w:t xml:space="preserve">, </w:t>
+      </w:r>
+      <w:proofErr w:type="spellStart"/>
+      <w:r>
+        <w:rPr>
+          <w:b/>
+        </w:rPr>
+        <w:t>C.ComputerComp_ID</w:t>
+      </w:r>
+      <w:proofErr w:type="spellEnd"/>
+      <w:r>
+        <w:rPr>
+          <w:b/>
+        </w:rPr>
+        <w:t xml:space="preserve">, </w:t>
+      </w:r>
+      <w:proofErr w:type="spellStart"/>
+      <w:r>
+        <w:rPr>
+          <w:b/>
+        </w:rPr>
+        <w:t>C.Computer_Model</w:t>
+      </w:r>
+      <w:proofErr w:type="spellEnd"/>
+      <w:r>
+        <w:rPr>
+          <w:b/>
+        </w:rPr>
+        <w:t xml:space="preserve"> from Employee E </w:t>
+      </w:r>
+      <w:r>
+        <w:rPr>
+          <w:b/>
+          <w:color w:val="FF0000"/>
+        </w:rPr>
+        <w:t xml:space="preserve">INNER JOIN </w:t>
+      </w:r>
+      <w:r>
+        <w:rPr>
+          <w:b/>
+        </w:rPr>
+        <w:t xml:space="preserve">Computer C ON </w:t>
+      </w:r>
+      <w:proofErr w:type="spellStart"/>
+      <w:r>
+        <w:rPr>
+          <w:b/>
+        </w:rPr>
+        <w:t>E.EmployeeComp_ID</w:t>
+      </w:r>
+      <w:proofErr w:type="spellEnd"/>
+      <w:r>
+        <w:rPr>
+          <w:b/>
+        </w:rPr>
+        <w:t xml:space="preserve"> = </w:t>
+      </w:r>
+      <w:proofErr w:type="spellStart"/>
+      <w:r>
+        <w:rPr>
+          <w:b/>
+        </w:rPr>
+        <w:t>C.ComputerComp_ID</w:t>
+      </w:r>
+      <w:proofErr w:type="spellEnd"/>
+      <w:r>
+        <w:rPr>
+          <w:b/>
+        </w:rPr>
+        <w:t>;</w:t>
+      </w:r>
+    </w:p>
+    <w:p>
+      <w:pPr>
+        <w:rPr>
+          <w:b/>
+        </w:rPr>
+      </w:pPr>
+    </w:p>
+    <w:p>
+      <w:pPr>
+        <w:rPr>
+          <w:b/>
+          <w:u w:val="single"/>
+        </w:rPr>
+      </w:pPr>
+      <w:r>
+        <w:rPr>
+          <w:b/>
+          <w:u w:val="single"/>
+        </w:rPr>
+        <w:t>Output: -</w:t>
+      </w:r>
+    </w:p>
+    <w:p>
+      <w:pPr>
+        <w:rPr>
+          <w:b/>
+          <w:u w:val="single"/>
+        </w:rPr>
+      </w:pPr>
+    </w:p>
+    <w:tbl>
+      <w:tblPr>
+        <w:tblStyle w:val="TableGrid"/>
+        <w:tblW w:w="9715" w:type="dxa"/>
+        <w:tblLook w:val="04A0" w:firstRow="1" w:lastRow="0" w:firstColumn="1" w:lastColumn="0" w:noHBand="0" w:noVBand="1"/>
+      </w:tblPr>
+      <w:tblGrid>
+        <w:gridCol w:w="1564"/>
+        <w:gridCol w:w="1905"/>
+        <w:gridCol w:w="2088"/>
+        <w:gridCol w:w="2114"/>
+        <w:gridCol w:w="2044"/>
+      </w:tblGrid>
+      <w:tr>
+        <w:tc>
+          <w:tcPr>
+            <w:tcW w:w="1519" w:type="dxa"/>
+          </w:tcPr>
+          <w:p>
+            <w:pPr>
+              <w:jc w:val="center"/>
+              <w:rPr>
+                <w:highlight w:val="yellow"/>
+              </w:rPr>
+            </w:pPr>
+            <w:proofErr w:type="spellStart"/>
+            <w:r>
+              <w:rPr>
+                <w:highlight w:val="yellow"/>
+              </w:rPr>
+              <w:t>E.Employee_ID</w:t>
+            </w:r>
+            <w:proofErr w:type="spellEnd"/>
+          </w:p>
+        </w:tc>
+        <w:tc>
+          <w:tcPr>
+            <w:tcW w:w="1847" w:type="dxa"/>
+          </w:tcPr>
+          <w:p>
+            <w:pPr>
+              <w:jc w:val="center"/>
+              <w:rPr>
+                <w:highlight w:val="yellow"/>
+              </w:rPr>
+            </w:pPr>
+            <w:proofErr w:type="spellStart"/>
+            <w:r>
+              <w:rPr>
+                <w:highlight w:val="yellow"/>
+              </w:rPr>
+              <w:t>E.Employee_Name</w:t>
+            </w:r>
+            <w:proofErr w:type="spellEnd"/>
+          </w:p>
+        </w:tc>
+        <w:tc>
+          <w:tcPr>
+            <w:tcW w:w="2024" w:type="dxa"/>
+          </w:tcPr>
+          <w:p>
+            <w:pPr>
+              <w:jc w:val="center"/>
+              <w:rPr>
+                <w:highlight w:val="yellow"/>
+              </w:rPr>
+            </w:pPr>
+            <w:proofErr w:type="spellStart"/>
+            <w:r>
+              <w:rPr>
+                <w:highlight w:val="yellow"/>
+              </w:rPr>
+              <w:t>E.EmployeeComp_ID</w:t>
+            </w:r>
+            <w:proofErr w:type="spellEnd"/>
+          </w:p>
+        </w:tc>
+        <w:tc>
+          <w:tcPr>
+            <w:tcW w:w="2044" w:type="dxa"/>
+          </w:tcPr>
+          <w:p>
+            <w:pPr>
+              <w:jc w:val="center"/>
+              <w:rPr>
+                <w:highlight w:val="yellow"/>
+              </w:rPr>
+            </w:pPr>
+            <w:proofErr w:type="spellStart"/>
+            <w:r>
+              <w:rPr>
+                <w:highlight w:val="yellow"/>
+              </w:rPr>
+              <w:t>C.ComputerComp_ID</w:t>
+            </w:r>
+            <w:proofErr w:type="spellEnd"/>
+          </w:p>
+        </w:tc>
+        <w:tc>
+          <w:tcPr>
+            <w:tcW w:w="2281" w:type="dxa"/>
+          </w:tcPr>
+          <w:p>
+            <w:pPr>
+              <w:jc w:val="center"/>
+              <w:rPr>
+                <w:highlight w:val="yellow"/>
+              </w:rPr>
+            </w:pPr>
+            <w:proofErr w:type="spellStart"/>
+            <w:r>
+              <w:rPr>
+                <w:highlight w:val="yellow"/>
+              </w:rPr>
+              <w:t>C.Computer_Model</w:t>
+            </w:r>
+            <w:proofErr w:type="spellEnd"/>
+          </w:p>
+        </w:tc>
+      </w:tr>
+      <w:tr>
+        <w:tc>
+          <w:tcPr>
+            <w:tcW w:w="1519" w:type="dxa"/>
+          </w:tcPr>
+          <w:p>
+            <w:pPr>
+              <w:jc w:val="center"/>
+            </w:pPr>
+            <w:r>
+              <w:t>1</w:t>
+            </w:r>
+          </w:p>
+        </w:tc>
+        <w:tc>
+          <w:tcPr>
+            <w:tcW w:w="1847" w:type="dxa"/>
+          </w:tcPr>
+          <w:p>
+            <w:pPr>
+              <w:jc w:val="center"/>
+            </w:pPr>
+            <w:r>
+              <w:t>Akshay</w:t>
+            </w:r>
+          </w:p>
+        </w:tc>
+        <w:tc>
+          <w:tcPr>
+            <w:tcW w:w="2024" w:type="dxa"/>
+          </w:tcPr>
+          <w:p>
+            <w:pPr>
+              <w:jc w:val="center"/>
+            </w:pPr>
+            <w:r>
+              <w:t>101</w:t>
+            </w:r>
+          </w:p>
+        </w:tc>
+        <w:tc>
+          <w:tcPr>
+            <w:tcW w:w="2044" w:type="dxa"/>
+          </w:tcPr>
+          <w:p>
+            <w:pPr>
+              <w:jc w:val="center"/>
+            </w:pPr>
+            <w:r>
+              <w:t>101</w:t>
+            </w:r>
+          </w:p>
+        </w:tc>
+        <w:tc>
+          <w:tcPr>
+            <w:tcW w:w="2281" w:type="dxa"/>
+          </w:tcPr>
+          <w:p>
+            <w:pPr>
+              <w:jc w:val="center"/>
+            </w:pPr>
+            <w:r>
+              <w:t>DELL</w:t>
+            </w:r>
+          </w:p>
+        </w:tc>
+      </w:tr>
+      <w:tr>
+        <w:tc>
+          <w:tcPr>
+            <w:tcW w:w="1519" w:type="dxa"/>
+          </w:tcPr>
+          <w:p>
+            <w:pPr>
+              <w:jc w:val="center"/>
+            </w:pPr>
+            <w:r>
+              <w:t>2</w:t>
+            </w:r>
+          </w:p>
+        </w:tc>
+        <w:tc>
+          <w:tcPr>
+            <w:tcW w:w="1847" w:type="dxa"/>
+          </w:tcPr>
+          <w:p>
+            <w:pPr>
+              <w:jc w:val="center"/>
+            </w:pPr>
+            <w:r>
+              <w:t>Priyanka</w:t>
+            </w:r>
+          </w:p>
+        </w:tc>
+        <w:tc>
+          <w:tcPr>
+            <w:tcW w:w="2024" w:type="dxa"/>
+          </w:tcPr>
+          <w:p>
+            <w:pPr>
+              <w:jc w:val="center"/>
+            </w:pPr>
+            <w:r>
+              <w:t>102</w:t>
+            </w:r>
+          </w:p>
+        </w:tc>
+        <w:tc>
+          <w:tcPr>
+            <w:tcW w:w="2044" w:type="dxa"/>
+          </w:tcPr>
+          <w:p>
+            <w:pPr>
+              <w:jc w:val="center"/>
+            </w:pPr>
+            <w:r>
+              <w:t>102</w:t>
+            </w:r>
+          </w:p>
+        </w:tc>
+        <w:tc>
+          <w:tcPr>
+            <w:tcW w:w="2281" w:type="dxa"/>
+          </w:tcPr>
+          <w:p>
+            <w:pPr>
+              <w:jc w:val="center"/>
+            </w:pPr>
+            <w:r>
+              <w:t>APPLE</w:t>
+            </w:r>
+          </w:p>
+        </w:tc>
+      </w:tr>
+      <w:tr>
+        <w:tc>
+          <w:tcPr>
+            <w:tcW w:w="1519" w:type="dxa"/>
+          </w:tcPr>
+          <w:p>
+            <w:pPr>
+              <w:jc w:val="center"/>
+            </w:pPr>
+            <w:r>
+              <w:t>3</w:t>
+            </w:r>
+          </w:p>
+        </w:tc>
+        <w:tc>
+          <w:tcPr>
+            <w:tcW w:w="1847" w:type="dxa"/>
+          </w:tcPr>
+          <w:p>
+            <w:pPr>
+              <w:jc w:val="center"/>
+            </w:pPr>
+            <w:proofErr w:type="spellStart"/>
+            <w:r>
+              <w:t>Prajakta</w:t>
+            </w:r>
+            <w:proofErr w:type="spellEnd"/>
+          </w:p>
+        </w:tc>
+        <w:tc>
+          <w:tcPr>
+            <w:tcW w:w="2024" w:type="dxa"/>
+          </w:tcPr>
+          <w:p>
+            <w:pPr>
+              <w:jc w:val="center"/>
+            </w:pPr>
+            <w:r>
+              <w:t>101</w:t>
+            </w:r>
+          </w:p>
+        </w:tc>
+        <w:tc>
+          <w:tcPr>
+            <w:tcW w:w="2044" w:type="dxa"/>
+          </w:tcPr>
+          <w:p>
+            <w:pPr>
+              <w:jc w:val="center"/>
+            </w:pPr>
+            <w:r>
+              <w:t>101</w:t>
+            </w:r>
+          </w:p>
+        </w:tc>
+        <w:tc>
+          <w:tcPr>
+            <w:tcW w:w="2281" w:type="dxa"/>
+          </w:tcPr>
+          <w:p>
+            <w:pPr>
+              <w:jc w:val="center"/>
+            </w:pPr>
+            <w:r>
+              <w:t>DELL</w:t>
+            </w:r>
+          </w:p>
+        </w:tc>
+      </w:tr>
+    </w:tbl>
+    <w:p>
+      <w:pPr>
+        <w:rPr>
+          <w:b/>
+          <w:u w:val="single"/>
+        </w:rPr>
+      </w:pPr>
+    </w:p>
+    <w:p>
+      <w:pPr>
+        <w:rPr>
+          <w:b/>
+          <w:u w:val="single"/>
+        </w:rPr>
+      </w:pPr>
+    </w:p>
+    <w:p>
+      <w:pPr>
+        <w:rPr>
+          <w:b/>
+          <w:u w:val="single"/>
+        </w:rPr>
+      </w:pPr>
+    </w:p>
+    <w:p>
+      <w:pPr>
+        <w:rPr>
+          <w:b/>
+          <w:u w:val="single"/>
+        </w:rPr>
+      </w:pPr>
+    </w:p>
+    <w:p>
+      <w:pPr>
+        <w:rPr>
+          <w:b/>
+          <w:u w:val="single"/>
+        </w:rPr>
+      </w:pPr>
+    </w:p>
+    <w:p>
+      <w:pPr>
+        <w:rPr>
+          <w:b/>
+          <w:u w:val="single"/>
+        </w:rPr>
+      </w:pPr>
+    </w:p>
+    <w:p>
+      <w:pPr>
+        <w:rPr>
+          <w:b/>
+          <w:color w:val="FF0000"/>
+          <w:u w:val="single"/>
+        </w:rPr>
+      </w:pPr>
+      <w:r>
+        <w:rPr>
+          <w:b/>
+          <w:color w:val="FF0000"/>
+          <w:u w:val="single"/>
+        </w:rPr>
+        <w:t>Left Outer Join: -</w:t>
+      </w:r>
+    </w:p>
+    <w:p>
+      <w:pPr>
+        <w:rPr>
+          <w:color w:val="000000" w:themeColor="text1"/>
+        </w:rPr>
+      </w:pPr>
+      <w:r>
+        <w:rPr>
+          <w:color w:val="000000" w:themeColor="text1"/>
+        </w:rPr>
+        <w:t xml:space="preserve">Left Outer Join of table </w:t>
+      </w:r>
+      <w:r>
+        <w:rPr>
+          <w:color w:val="000000" w:themeColor="text1"/>
+        </w:rPr>
+        <w:t>“</w:t>
+      </w:r>
+      <w:r>
+        <w:rPr>
+          <w:color w:val="000000" w:themeColor="text1"/>
+        </w:rPr>
+        <w:t>A</w:t>
+      </w:r>
+      <w:r>
+        <w:rPr>
+          <w:color w:val="000000" w:themeColor="text1"/>
+        </w:rPr>
+        <w:t>”</w:t>
+      </w:r>
+      <w:r>
+        <w:rPr>
+          <w:color w:val="000000" w:themeColor="text1"/>
+        </w:rPr>
+        <w:t xml:space="preserve"> &amp; table </w:t>
+      </w:r>
+      <w:r>
+        <w:rPr>
+          <w:color w:val="000000" w:themeColor="text1"/>
+        </w:rPr>
+        <w:t>“</w:t>
+      </w:r>
+      <w:r>
+        <w:rPr>
+          <w:color w:val="000000" w:themeColor="text1"/>
+        </w:rPr>
+        <w:t>B</w:t>
+      </w:r>
+      <w:r>
+        <w:rPr>
+          <w:color w:val="000000" w:themeColor="text1"/>
+        </w:rPr>
+        <w:t>”</w:t>
+      </w:r>
+      <w:r>
+        <w:rPr>
+          <w:color w:val="000000" w:themeColor="text1"/>
+        </w:rPr>
+        <w:t xml:space="preserve"> will always result in all the rows from table </w:t>
+      </w:r>
+      <w:r>
+        <w:rPr>
+          <w:color w:val="000000" w:themeColor="text1"/>
+        </w:rPr>
+        <w:t>“</w:t>
+      </w:r>
+      <w:r>
+        <w:rPr>
+          <w:color w:val="000000" w:themeColor="text1"/>
+        </w:rPr>
+        <w:t>A</w:t>
+      </w:r>
+      <w:r>
+        <w:rPr>
+          <w:color w:val="000000" w:themeColor="text1"/>
+        </w:rPr>
+        <w:t>”</w:t>
+      </w:r>
+      <w:r>
+        <w:rPr>
+          <w:color w:val="000000" w:themeColor="text1"/>
+        </w:rPr>
+        <w:t xml:space="preserve"> even though there are no matching rows </w:t>
+      </w:r>
+      <w:r>
+        <w:rPr>
+          <w:color w:val="000000" w:themeColor="text1"/>
+        </w:rPr>
+        <w:t xml:space="preserve">found </w:t>
+      </w:r>
+      <w:r>
+        <w:rPr>
+          <w:color w:val="000000" w:themeColor="text1"/>
+        </w:rPr>
+        <w:t xml:space="preserve">in table </w:t>
+      </w:r>
+      <w:r>
+        <w:rPr>
+          <w:color w:val="000000" w:themeColor="text1"/>
+        </w:rPr>
+        <w:t>“</w:t>
+      </w:r>
+      <w:r>
+        <w:rPr>
+          <w:color w:val="000000" w:themeColor="text1"/>
+        </w:rPr>
+        <w:t>B</w:t>
+      </w:r>
+      <w:r>
+        <w:rPr>
+          <w:color w:val="000000" w:themeColor="text1"/>
+        </w:rPr>
+        <w:t>”</w:t>
+      </w:r>
+      <w:r>
+        <w:rPr>
+          <w:color w:val="000000" w:themeColor="text1"/>
+        </w:rPr>
+        <w:t>.</w:t>
+      </w:r>
+    </w:p>
+    <w:p>
+      <w:pPr>
+        <w:rPr>
+          <w:b/>
+        </w:rPr>
+      </w:pPr>
+      <w:r>
+        <w:rPr>
+          <w:b/>
+        </w:rPr>
+        <w:t xml:space="preserve">SELECT </w:t>
+      </w:r>
+      <w:proofErr w:type="spellStart"/>
+      <w:proofErr w:type="gramStart"/>
+      <w:r>
+        <w:rPr>
+          <w:b/>
+        </w:rPr>
+        <w:t>E.Employee</w:t>
+      </w:r>
+      <w:proofErr w:type="gramEnd"/>
+      <w:r>
+        <w:rPr>
+          <w:b/>
+        </w:rPr>
+        <w:t>_ID</w:t>
+      </w:r>
+      <w:proofErr w:type="spellEnd"/>
+      <w:r>
+        <w:rPr>
+          <w:b/>
+        </w:rPr>
+        <w:t xml:space="preserve">, </w:t>
+      </w:r>
+      <w:proofErr w:type="spellStart"/>
+      <w:r>
+        <w:rPr>
+          <w:b/>
+        </w:rPr>
+        <w:t>E.Employee_Name</w:t>
+      </w:r>
+      <w:proofErr w:type="spellEnd"/>
+      <w:r>
+        <w:rPr>
+          <w:b/>
+        </w:rPr>
+        <w:t xml:space="preserve">, </w:t>
+      </w:r>
+      <w:proofErr w:type="spellStart"/>
+      <w:r>
+        <w:rPr>
+          <w:b/>
+        </w:rPr>
+        <w:t>E.EmployeeComp_ID</w:t>
+      </w:r>
+      <w:proofErr w:type="spellEnd"/>
+      <w:r>
+        <w:rPr>
+          <w:b/>
+        </w:rPr>
+        <w:t xml:space="preserve">, </w:t>
+      </w:r>
+      <w:proofErr w:type="spellStart"/>
+      <w:r>
+        <w:rPr>
+          <w:b/>
+        </w:rPr>
+        <w:t>C.ComputerComp_ID</w:t>
+      </w:r>
+      <w:proofErr w:type="spellEnd"/>
+      <w:r>
+        <w:rPr>
+          <w:b/>
+        </w:rPr>
+        <w:t xml:space="preserve">, </w:t>
+      </w:r>
+      <w:proofErr w:type="spellStart"/>
+      <w:r>
+        <w:rPr>
+          <w:b/>
+        </w:rPr>
+        <w:t>C.Computer_Model</w:t>
+      </w:r>
+      <w:proofErr w:type="spellEnd"/>
+      <w:r>
+        <w:rPr>
+          <w:b/>
+        </w:rPr>
+        <w:t xml:space="preserve"> from Employee E </w:t>
+      </w:r>
+      <w:r>
+        <w:rPr>
+          <w:b/>
+          <w:color w:val="FF0000"/>
+        </w:rPr>
+        <w:t xml:space="preserve">LEFT OUTER </w:t>
+      </w:r>
+      <w:r>
+        <w:rPr>
+          <w:b/>
+          <w:color w:val="FF0000"/>
+        </w:rPr>
+        <w:t xml:space="preserve">JOIN </w:t>
+      </w:r>
+      <w:r>
+        <w:rPr>
+          <w:b/>
+        </w:rPr>
+        <w:t xml:space="preserve">Computer C ON </w:t>
+      </w:r>
+      <w:proofErr w:type="spellStart"/>
+      <w:r>
+        <w:rPr>
+          <w:b/>
+        </w:rPr>
+        <w:t>E.EmployeeComp_ID</w:t>
+      </w:r>
+      <w:proofErr w:type="spellEnd"/>
+      <w:r>
+        <w:rPr>
+          <w:b/>
+        </w:rPr>
+        <w:t xml:space="preserve"> = </w:t>
+      </w:r>
+      <w:proofErr w:type="spellStart"/>
+      <w:r>
+        <w:rPr>
+          <w:b/>
+        </w:rPr>
+        <w:t>C.ComputerComp_ID</w:t>
+      </w:r>
+      <w:proofErr w:type="spellEnd"/>
+      <w:r>
+        <w:rPr>
+          <w:b/>
+        </w:rPr>
+        <w:t>;</w:t>
+      </w:r>
+    </w:p>
+    <w:p>
+      <w:pPr>
+        <w:rPr>
+          <w:b/>
+        </w:rPr>
+      </w:pPr>
+    </w:p>
+    <w:p>
+      <w:pPr>
+        <w:rPr>
+          <w:b/>
+          <w:u w:val="single"/>
+        </w:rPr>
+      </w:pPr>
+      <w:r>
+        <w:rPr>
+          <w:b/>
+          <w:u w:val="single"/>
+        </w:rPr>
+        <w:t>Output: -</w:t>
+      </w:r>
+    </w:p>
+    <w:p>
+      <w:pPr>
+        <w:rPr>
+          <w:b/>
+          <w:u w:val="single"/>
+        </w:rPr>
+      </w:pPr>
+    </w:p>
+    <w:tbl>
+      <w:tblPr>
+        <w:tblStyle w:val="TableGrid"/>
+        <w:tblW w:w="9715" w:type="dxa"/>
+        <w:tblLook w:val="04A0" w:firstRow="1" w:lastRow="0" w:firstColumn="1" w:lastColumn="0" w:noHBand="0" w:noVBand="1"/>
+      </w:tblPr>
+      <w:tblGrid>
+        <w:gridCol w:w="1564"/>
+        <w:gridCol w:w="1905"/>
+        <w:gridCol w:w="2088"/>
+        <w:gridCol w:w="2114"/>
+        <w:gridCol w:w="2044"/>
+      </w:tblGrid>
+      <w:tr>
+        <w:tc>
+          <w:tcPr>
+            <w:tcW w:w="1519" w:type="dxa"/>
+          </w:tcPr>
+          <w:p>
+            <w:pPr>
+              <w:jc w:val="center"/>
+              <w:rPr>
+                <w:highlight w:val="yellow"/>
+              </w:rPr>
+            </w:pPr>
+            <w:proofErr w:type="spellStart"/>
+            <w:r>
+              <w:rPr>
+                <w:highlight w:val="yellow"/>
+              </w:rPr>
+              <w:t>E.Employee_ID</w:t>
+            </w:r>
+            <w:proofErr w:type="spellEnd"/>
+          </w:p>
+        </w:tc>
+        <w:tc>
+          <w:tcPr>
+            <w:tcW w:w="1847" w:type="dxa"/>
+          </w:tcPr>
+          <w:p>
+            <w:pPr>
+              <w:jc w:val="center"/>
+              <w:rPr>
+                <w:highlight w:val="yellow"/>
+              </w:rPr>
+            </w:pPr>
+            <w:proofErr w:type="spellStart"/>
+            <w:r>
+              <w:rPr>
+                <w:highlight w:val="yellow"/>
+              </w:rPr>
+              <w:t>E.Employee_Name</w:t>
+            </w:r>
+            <w:proofErr w:type="spellEnd"/>
+          </w:p>
+        </w:tc>
+        <w:tc>
+          <w:tcPr>
+            <w:tcW w:w="2024" w:type="dxa"/>
+          </w:tcPr>
+          <w:p>
+            <w:pPr>
+              <w:jc w:val="center"/>
+              <w:rPr>
+                <w:highlight w:val="yellow"/>
+              </w:rPr>
+            </w:pPr>
+            <w:proofErr w:type="spellStart"/>
+            <w:r>
+              <w:rPr>
+                <w:highlight w:val="yellow"/>
+              </w:rPr>
+              <w:t>E.EmployeeComp_ID</w:t>
+            </w:r>
+            <w:proofErr w:type="spellEnd"/>
+          </w:p>
+        </w:tc>
+        <w:tc>
+          <w:tcPr>
+            <w:tcW w:w="2044" w:type="dxa"/>
+          </w:tcPr>
+          <w:p>
+            <w:pPr>
+              <w:jc w:val="center"/>
+              <w:rPr>
+                <w:highlight w:val="yellow"/>
+              </w:rPr>
+            </w:pPr>
+            <w:proofErr w:type="spellStart"/>
+            <w:r>
+              <w:rPr>
+                <w:highlight w:val="yellow"/>
+              </w:rPr>
+              <w:t>C.ComputerComp_ID</w:t>
+            </w:r>
+            <w:proofErr w:type="spellEnd"/>
+          </w:p>
+        </w:tc>
+        <w:tc>
+          <w:tcPr>
+            <w:tcW w:w="2281" w:type="dxa"/>
+          </w:tcPr>
+          <w:p>
+            <w:pPr>
+              <w:jc w:val="center"/>
+              <w:rPr>
+                <w:highlight w:val="yellow"/>
+              </w:rPr>
+            </w:pPr>
+            <w:proofErr w:type="spellStart"/>
+            <w:r>
+              <w:rPr>
+                <w:highlight w:val="yellow"/>
+              </w:rPr>
+              <w:t>C.Computer_Model</w:t>
+            </w:r>
+            <w:proofErr w:type="spellEnd"/>
+          </w:p>
+        </w:tc>
+      </w:tr>
+      <w:tr>
+        <w:tc>
+          <w:tcPr>
+            <w:tcW w:w="1519" w:type="dxa"/>
+          </w:tcPr>
+          <w:p>
+            <w:pPr>
+              <w:jc w:val="center"/>
+            </w:pPr>
+            <w:r>
+              <w:t>1</w:t>
+            </w:r>
+          </w:p>
+        </w:tc>
+        <w:tc>
+          <w:tcPr>
+            <w:tcW w:w="1847" w:type="dxa"/>
+          </w:tcPr>
+          <w:p>
+            <w:pPr>
+              <w:jc w:val="center"/>
+            </w:pPr>
+            <w:r>
+              <w:t>Akshay</w:t>
+            </w:r>
+          </w:p>
+        </w:tc>
+        <w:tc>
+          <w:tcPr>
+            <w:tcW w:w="2024" w:type="dxa"/>
+          </w:tcPr>
+          <w:p>
+            <w:pPr>
+              <w:jc w:val="center"/>
+            </w:pPr>
+            <w:r>
+              <w:t>101</w:t>
+            </w:r>
+          </w:p>
+        </w:tc>
+        <w:tc>
+          <w:tcPr>
+            <w:tcW w:w="2044" w:type="dxa"/>
+          </w:tcPr>
+          <w:p>
+            <w:pPr>
+              <w:jc w:val="center"/>
+            </w:pPr>
+            <w:r>
+              <w:t>101</w:t>
+            </w:r>
+          </w:p>
+        </w:tc>
+        <w:tc>
+          <w:tcPr>
+            <w:tcW w:w="2281" w:type="dxa"/>
+          </w:tcPr>
+          <w:p>
+            <w:pPr>
+              <w:jc w:val="center"/>
+            </w:pPr>
+            <w:r>
+              <w:t>DELL</w:t>
+            </w:r>
+          </w:p>
+        </w:tc>
+      </w:tr>
+      <w:tr>
+        <w:tc>
+          <w:tcPr>
+            <w:tcW w:w="1519" w:type="dxa"/>
+          </w:tcPr>
+          <w:p>
+            <w:pPr>
+              <w:jc w:val="center"/>
+            </w:pPr>
+            <w:r>
+              <w:t>2</w:t>
+            </w:r>
+          </w:p>
+        </w:tc>
+        <w:tc>
+          <w:tcPr>
+            <w:tcW w:w="1847" w:type="dxa"/>
+          </w:tcPr>
+          <w:p>
+            <w:pPr>
+              <w:jc w:val="center"/>
+            </w:pPr>
+            <w:r>
+              <w:t>Priyanka</w:t>
+            </w:r>
+          </w:p>
+        </w:tc>
+        <w:tc>
+          <w:tcPr>
+            <w:tcW w:w="2024" w:type="dxa"/>
+          </w:tcPr>
+          <w:p>
+            <w:pPr>
+              <w:jc w:val="center"/>
+            </w:pPr>
+            <w:r>
+              <w:t>102</w:t>
+            </w:r>
+          </w:p>
+        </w:tc>
+        <w:tc>
+          <w:tcPr>
+            <w:tcW w:w="2044" w:type="dxa"/>
+          </w:tcPr>
+          <w:p>
+            <w:pPr>
+              <w:jc w:val="center"/>
+            </w:pPr>
+            <w:r>
+              <w:t>102</w:t>
+            </w:r>
+          </w:p>
+        </w:tc>
+        <w:tc>
+          <w:tcPr>
+            <w:tcW w:w="2281" w:type="dxa"/>
+          </w:tcPr>
+          <w:p>
+            <w:pPr>
+              <w:jc w:val="center"/>
+            </w:pPr>
+            <w:r>
+              <w:t>APPLE</w:t>
+            </w:r>
+          </w:p>
+        </w:tc>
+      </w:tr>
+      <w:tr>
+        <w:tc>
+          <w:tcPr>
+            <w:tcW w:w="1519" w:type="dxa"/>
+          </w:tcPr>
+          <w:p>
+            <w:pPr>
+              <w:jc w:val="center"/>
+            </w:pPr>
+            <w:r>
+              <w:t>3</w:t>
+            </w:r>
+          </w:p>
+        </w:tc>
+        <w:tc>
+          <w:tcPr>
+            <w:tcW w:w="1847" w:type="dxa"/>
+          </w:tcPr>
+          <w:p>
+            <w:pPr>
+              <w:jc w:val="center"/>
+            </w:pPr>
+            <w:proofErr w:type="spellStart"/>
+            <w:r>
+              <w:t>Prajakta</w:t>
+            </w:r>
+            <w:proofErr w:type="spellEnd"/>
+          </w:p>
+        </w:tc>
+        <w:tc>
+          <w:tcPr>
+            <w:tcW w:w="2024" w:type="dxa"/>
+          </w:tcPr>
+          <w:p>
+            <w:pPr>
+              <w:jc w:val="center"/>
+            </w:pPr>
+            <w:r>
+              <w:t>101</w:t>
+            </w:r>
+          </w:p>
+        </w:tc>
+        <w:tc>
+          <w:tcPr>
+            <w:tcW w:w="2044" w:type="dxa"/>
+          </w:tcPr>
+          <w:p>
+            <w:pPr>
+              <w:jc w:val="center"/>
+            </w:pPr>
+            <w:r>
+              <w:t>101</w:t>
+            </w:r>
+          </w:p>
+        </w:tc>
+        <w:tc>
+          <w:tcPr>
+            <w:tcW w:w="2281" w:type="dxa"/>
+          </w:tcPr>
+          <w:p>
+            <w:pPr>
+              <w:jc w:val="center"/>
+            </w:pPr>
+            <w:r>
+              <w:t>DELL</w:t>
+            </w:r>
+          </w:p>
+        </w:tc>
+      </w:tr>
+      <w:tr>
+        <w:tc>
+          <w:tcPr>
+            <w:tcW w:w="1519" w:type="dxa"/>
+          </w:tcPr>
+          <w:p>
+            <w:pPr>
+              <w:jc w:val="center"/>
+              <w:rPr>
+                <w:highlight w:val="green"/>
+              </w:rPr>
+            </w:pPr>
+            <w:r>
+              <w:rPr>
+                <w:highlight w:val="green"/>
+              </w:rPr>
+              <w:t>4</w:t>
+            </w:r>
+          </w:p>
+        </w:tc>
+        <w:tc>
+          <w:tcPr>
+            <w:tcW w:w="1847" w:type="dxa"/>
+          </w:tcPr>
+          <w:p>
+            <w:pPr>
+              <w:jc w:val="center"/>
+              <w:rPr>
+                <w:highlight w:val="green"/>
+              </w:rPr>
+            </w:pPr>
+            <w:r>
+              <w:rPr>
+                <w:highlight w:val="green"/>
+              </w:rPr>
+              <w:t>Sameer</w:t>
+            </w:r>
+          </w:p>
+        </w:tc>
+        <w:tc>
+          <w:tcPr>
+            <w:tcW w:w="2024" w:type="dxa"/>
+          </w:tcPr>
+          <w:p>
+            <w:pPr>
+              <w:jc w:val="center"/>
+              <w:rPr>
+                <w:highlight w:val="green"/>
+              </w:rPr>
+            </w:pPr>
+            <w:r>
+              <w:rPr>
+                <w:highlight w:val="green"/>
+              </w:rPr>
+              <w:t>NULL</w:t>
+            </w:r>
+          </w:p>
+        </w:tc>
+        <w:tc>
+          <w:tcPr>
+            <w:tcW w:w="2044" w:type="dxa"/>
+          </w:tcPr>
+          <w:p>
+            <w:pPr>
+              <w:jc w:val="center"/>
+              <w:rPr>
+                <w:highlight w:val="green"/>
+              </w:rPr>
+            </w:pPr>
+            <w:r>
+              <w:rPr>
+                <w:highlight w:val="green"/>
+              </w:rPr>
+              <w:t>NULL</w:t>
+            </w:r>
+          </w:p>
+        </w:tc>
+        <w:tc>
+          <w:tcPr>
+            <w:tcW w:w="2281" w:type="dxa"/>
+          </w:tcPr>
+          <w:p>
+            <w:pPr>
+              <w:jc w:val="center"/>
+              <w:rPr>
+                <w:highlight w:val="green"/>
+              </w:rPr>
+            </w:pPr>
+            <w:r>
+              <w:rPr>
+                <w:highlight w:val="green"/>
+              </w:rPr>
+              <w:t>NULL</w:t>
+            </w:r>
+          </w:p>
+        </w:tc>
+      </w:tr>
+    </w:tbl>
+    <w:p>
+      <w:pPr>
+        <w:rPr>
+          <w:b/>
+          <w:u w:val="single"/>
+        </w:rPr>
+      </w:pPr>
+    </w:p>
+    <w:p>
+      <w:pPr>
+        <w:rPr>
+          <w:b/>
+          <w:color w:val="FF0000"/>
+          <w:u w:val="single"/>
+        </w:rPr>
+      </w:pPr>
+      <w:r>
+        <w:rPr>
+          <w:b/>
+          <w:color w:val="FF0000"/>
+          <w:u w:val="single"/>
+        </w:rPr>
+        <w:t>Right</w:t>
+      </w:r>
+      <w:r>
+        <w:rPr>
+          <w:b/>
+          <w:color w:val="FF0000"/>
+          <w:u w:val="single"/>
+        </w:rPr>
+        <w:t xml:space="preserve"> Outer Join: -</w:t>
+      </w:r>
+    </w:p>
+    <w:p>
+      <w:pPr>
+        <w:rPr>
+          <w:color w:val="000000" w:themeColor="text1"/>
+        </w:rPr>
+      </w:pPr>
+      <w:r>
+        <w:rPr>
+          <w:color w:val="000000" w:themeColor="text1"/>
+        </w:rPr>
+        <w:t>Right</w:t>
+      </w:r>
+      <w:r>
+        <w:rPr>
+          <w:color w:val="000000" w:themeColor="text1"/>
+        </w:rPr>
+        <w:t xml:space="preserve"> Outer Join of table </w:t>
+      </w:r>
+      <w:r>
+        <w:rPr>
+          <w:color w:val="000000" w:themeColor="text1"/>
+        </w:rPr>
+        <w:t>“</w:t>
+      </w:r>
+      <w:r>
+        <w:rPr>
+          <w:color w:val="000000" w:themeColor="text1"/>
+        </w:rPr>
+        <w:t>A</w:t>
+      </w:r>
+      <w:r>
+        <w:rPr>
+          <w:color w:val="000000" w:themeColor="text1"/>
+        </w:rPr>
+        <w:t>”</w:t>
+      </w:r>
+      <w:r>
+        <w:rPr>
+          <w:color w:val="000000" w:themeColor="text1"/>
+        </w:rPr>
+        <w:t xml:space="preserve"> &amp; table </w:t>
+      </w:r>
+      <w:r>
+        <w:rPr>
+          <w:color w:val="000000" w:themeColor="text1"/>
+        </w:rPr>
+        <w:t>“</w:t>
+      </w:r>
+      <w:r>
+        <w:rPr>
+          <w:color w:val="000000" w:themeColor="text1"/>
+        </w:rPr>
+        <w:t>B</w:t>
+      </w:r>
+      <w:r>
+        <w:rPr>
+          <w:color w:val="000000" w:themeColor="text1"/>
+        </w:rPr>
+        <w:t>”</w:t>
+      </w:r>
+      <w:r>
+        <w:rPr>
+          <w:color w:val="000000" w:themeColor="text1"/>
+        </w:rPr>
+        <w:t xml:space="preserve"> will always result in all the rows from table </w:t>
+      </w:r>
+      <w:r>
+        <w:rPr>
+          <w:color w:val="000000" w:themeColor="text1"/>
+        </w:rPr>
+        <w:t>“B”</w:t>
+      </w:r>
+      <w:r>
+        <w:rPr>
+          <w:color w:val="000000" w:themeColor="text1"/>
+        </w:rPr>
+        <w:t xml:space="preserve"> even though there are no matching rows </w:t>
+      </w:r>
+      <w:r>
+        <w:rPr>
+          <w:color w:val="000000" w:themeColor="text1"/>
+        </w:rPr>
+        <w:t xml:space="preserve">found </w:t>
+      </w:r>
+      <w:r>
+        <w:rPr>
+          <w:color w:val="000000" w:themeColor="text1"/>
+        </w:rPr>
+        <w:t xml:space="preserve">in table </w:t>
+      </w:r>
+      <w:r>
+        <w:rPr>
+          <w:color w:val="000000" w:themeColor="text1"/>
+        </w:rPr>
+        <w:t>“A”</w:t>
+      </w:r>
+      <w:r>
+        <w:rPr>
+          <w:color w:val="000000" w:themeColor="text1"/>
+        </w:rPr>
+        <w:t>.</w:t>
+      </w:r>
+    </w:p>
+    <w:p>
+      <w:pPr>
+        <w:rPr>
+          <w:b/>
+        </w:rPr>
+      </w:pPr>
+      <w:r>
+        <w:rPr>
+          <w:b/>
+        </w:rPr>
+        <w:t xml:space="preserve">SELECT </w:t>
+      </w:r>
+      <w:proofErr w:type="spellStart"/>
+      <w:proofErr w:type="gramStart"/>
+      <w:r>
+        <w:rPr>
+          <w:b/>
+        </w:rPr>
+        <w:t>E.Employee</w:t>
+      </w:r>
+      <w:proofErr w:type="gramEnd"/>
+      <w:r>
+        <w:rPr>
+          <w:b/>
+        </w:rPr>
+        <w:t>_ID</w:t>
+      </w:r>
+      <w:proofErr w:type="spellEnd"/>
+      <w:r>
+        <w:rPr>
+          <w:b/>
+        </w:rPr>
+        <w:t xml:space="preserve">, </w:t>
+      </w:r>
+      <w:proofErr w:type="spellStart"/>
+      <w:r>
+        <w:rPr>
+          <w:b/>
+        </w:rPr>
+        <w:t>E.Employee_Name</w:t>
+      </w:r>
+      <w:proofErr w:type="spellEnd"/>
+      <w:r>
+        <w:rPr>
+          <w:b/>
+        </w:rPr>
+        <w:t xml:space="preserve">, </w:t>
+      </w:r>
+      <w:proofErr w:type="spellStart"/>
+      <w:r>
+        <w:rPr>
+          <w:b/>
+        </w:rPr>
+        <w:t>E.EmployeeComp_ID</w:t>
+      </w:r>
+      <w:proofErr w:type="spellEnd"/>
+      <w:r>
+        <w:rPr>
+          <w:b/>
+        </w:rPr>
+        <w:t xml:space="preserve">, </w:t>
+      </w:r>
+      <w:proofErr w:type="spellStart"/>
+      <w:r>
+        <w:rPr>
+          <w:b/>
+        </w:rPr>
+        <w:t>C.ComputerComp_ID</w:t>
+      </w:r>
+      <w:proofErr w:type="spellEnd"/>
+      <w:r>
+        <w:rPr>
+          <w:b/>
+        </w:rPr>
+        <w:t xml:space="preserve">, </w:t>
+      </w:r>
+      <w:proofErr w:type="spellStart"/>
+      <w:r>
+        <w:rPr>
+          <w:b/>
+        </w:rPr>
+        <w:t>C.Computer_Model</w:t>
+      </w:r>
+      <w:proofErr w:type="spellEnd"/>
+      <w:r>
+        <w:rPr>
+          <w:b/>
+        </w:rPr>
+        <w:t xml:space="preserve"> from Employee E </w:t>
+      </w:r>
+      <w:r>
+        <w:rPr>
+          <w:b/>
+          <w:color w:val="FF0000"/>
+        </w:rPr>
+        <w:t xml:space="preserve">Right OUTER </w:t>
+      </w:r>
+      <w:r>
+        <w:rPr>
+          <w:b/>
+          <w:color w:val="FF0000"/>
+        </w:rPr>
+        <w:t xml:space="preserve">JOIN </w:t>
+      </w:r>
+      <w:r>
+        <w:rPr>
+          <w:b/>
+        </w:rPr>
+        <w:t xml:space="preserve">Computer C ON </w:t>
+      </w:r>
+      <w:proofErr w:type="spellStart"/>
+      <w:r>
+        <w:rPr>
+          <w:b/>
+        </w:rPr>
+        <w:t>E.EmployeeComp_ID</w:t>
+      </w:r>
+      <w:proofErr w:type="spellEnd"/>
+      <w:r>
+        <w:rPr>
+          <w:b/>
+        </w:rPr>
+        <w:t xml:space="preserve"> = </w:t>
+      </w:r>
+      <w:proofErr w:type="spellStart"/>
+      <w:r>
+        <w:rPr>
+          <w:b/>
+        </w:rPr>
+        <w:t>C.ComputerComp_ID</w:t>
+      </w:r>
+      <w:proofErr w:type="spellEnd"/>
+      <w:r>
+        <w:rPr>
+          <w:b/>
+        </w:rPr>
+        <w:t>;</w:t>
+      </w:r>
+    </w:p>
+    <w:p>
+      <w:pPr>
+        <w:rPr>
+          <w:b/>
+        </w:rPr>
+      </w:pPr>
+    </w:p>
+    <w:p>
+      <w:pPr>
+        <w:rPr>
+          <w:b/>
+          <w:u w:val="single"/>
+        </w:rPr>
+      </w:pPr>
+      <w:r>
+        <w:rPr>
+          <w:b/>
+          <w:u w:val="single"/>
+        </w:rPr>
+        <w:t>Output: -</w:t>
+      </w:r>
+    </w:p>
+    <w:p>
+      <w:pPr>
+        <w:rPr>
+          <w:b/>
+          <w:u w:val="single"/>
+        </w:rPr>
+      </w:pPr>
+    </w:p>
+    <w:tbl>
+      <w:tblPr>
+        <w:tblStyle w:val="TableGrid"/>
+        <w:tblW w:w="9715" w:type="dxa"/>
+        <w:tblLook w:val="04A0" w:firstRow="1" w:lastRow="0" w:firstColumn="1" w:lastColumn="0" w:noHBand="0" w:noVBand="1"/>
+      </w:tblPr>
+      <w:tblGrid>
+        <w:gridCol w:w="1564"/>
+        <w:gridCol w:w="1905"/>
+        <w:gridCol w:w="2088"/>
+        <w:gridCol w:w="2114"/>
+        <w:gridCol w:w="2044"/>
+      </w:tblGrid>
+      <w:tr>
+        <w:tc>
+          <w:tcPr>
+            <w:tcW w:w="1519" w:type="dxa"/>
+          </w:tcPr>
+          <w:p>
+            <w:pPr>
+              <w:jc w:val="center"/>
+              <w:rPr>
+                <w:highlight w:val="yellow"/>
+              </w:rPr>
+            </w:pPr>
+            <w:proofErr w:type="spellStart"/>
+            <w:r>
+              <w:rPr>
+                <w:highlight w:val="yellow"/>
+              </w:rPr>
+              <w:t>E.Employee_ID</w:t>
+            </w:r>
+            <w:proofErr w:type="spellEnd"/>
+          </w:p>
+        </w:tc>
+        <w:tc>
+          <w:tcPr>
+            <w:tcW w:w="1847" w:type="dxa"/>
+          </w:tcPr>
+          <w:p>
+            <w:pPr>
+              <w:jc w:val="center"/>
+              <w:rPr>
+                <w:highlight w:val="yellow"/>
+              </w:rPr>
+            </w:pPr>
+            <w:proofErr w:type="spellStart"/>
+            <w:r>
+              <w:rPr>
+                <w:highlight w:val="yellow"/>
+              </w:rPr>
+              <w:t>E.Employee_Name</w:t>
+            </w:r>
+            <w:proofErr w:type="spellEnd"/>
+          </w:p>
+        </w:tc>
+        <w:tc>
+          <w:tcPr>
+            <w:tcW w:w="2024" w:type="dxa"/>
+          </w:tcPr>
+          <w:p>
+            <w:pPr>
+              <w:jc w:val="center"/>
+              <w:rPr>
+                <w:highlight w:val="yellow"/>
+              </w:rPr>
+            </w:pPr>
+            <w:proofErr w:type="spellStart"/>
+            <w:r>
+              <w:rPr>
+                <w:highlight w:val="yellow"/>
+              </w:rPr>
+              <w:t>E.EmployeeComp_ID</w:t>
+            </w:r>
+            <w:proofErr w:type="spellEnd"/>
+          </w:p>
+        </w:tc>
+        <w:tc>
+          <w:tcPr>
+            <w:tcW w:w="2044" w:type="dxa"/>
+          </w:tcPr>
+          <w:p>
+            <w:pPr>
+              <w:jc w:val="center"/>
+              <w:rPr>
+                <w:highlight w:val="yellow"/>
+              </w:rPr>
+            </w:pPr>
+            <w:proofErr w:type="spellStart"/>
+            <w:r>
+              <w:rPr>
+                <w:highlight w:val="yellow"/>
+              </w:rPr>
+              <w:t>C.ComputerComp_ID</w:t>
+            </w:r>
+            <w:proofErr w:type="spellEnd"/>
+          </w:p>
+        </w:tc>
+        <w:tc>
+          <w:tcPr>
+            <w:tcW w:w="2281" w:type="dxa"/>
+          </w:tcPr>
+          <w:p>
+            <w:pPr>
+              <w:jc w:val="center"/>
+              <w:rPr>
+                <w:highlight w:val="yellow"/>
+              </w:rPr>
+            </w:pPr>
+            <w:proofErr w:type="spellStart"/>
+            <w:r>
+              <w:rPr>
+                <w:highlight w:val="yellow"/>
+              </w:rPr>
+              <w:t>C.Computer_Model</w:t>
+            </w:r>
+            <w:proofErr w:type="spellEnd"/>
+          </w:p>
+        </w:tc>
+      </w:tr>
+      <w:tr>
+        <w:tc>
+          <w:tcPr>
+            <w:tcW w:w="1519" w:type="dxa"/>
+          </w:tcPr>
+          <w:p>
+            <w:pPr>
+              <w:jc w:val="center"/>
+            </w:pPr>
+            <w:r>
+              <w:t>1</w:t>
+            </w:r>
+          </w:p>
+        </w:tc>
+        <w:tc>
+          <w:tcPr>
+            <w:tcW w:w="1847" w:type="dxa"/>
+          </w:tcPr>
+          <w:p>
+            <w:pPr>
+              <w:jc w:val="center"/>
+            </w:pPr>
+            <w:r>
+              <w:t>Akshay</w:t>
+            </w:r>
+          </w:p>
+        </w:tc>
+        <w:tc>
+          <w:tcPr>
+            <w:tcW w:w="2024" w:type="dxa"/>
+          </w:tcPr>
+          <w:p>
+            <w:pPr>
+              <w:jc w:val="center"/>
+            </w:pPr>
+            <w:r>
+              <w:t>101</w:t>
+            </w:r>
+          </w:p>
+        </w:tc>
+        <w:tc>
+          <w:tcPr>
+            <w:tcW w:w="2044" w:type="dxa"/>
+          </w:tcPr>
+          <w:p>
+            <w:pPr>
+              <w:jc w:val="center"/>
+            </w:pPr>
+            <w:r>
+              <w:t>101</w:t>
+            </w:r>
+          </w:p>
+        </w:tc>
+        <w:tc>
+          <w:tcPr>
+            <w:tcW w:w="2281" w:type="dxa"/>
+          </w:tcPr>
+          <w:p>
+            <w:pPr>
+              <w:jc w:val="center"/>
+            </w:pPr>
+            <w:r>
+              <w:t>DELL</w:t>
+            </w:r>
+          </w:p>
+        </w:tc>
+      </w:tr>
+      <w:tr>
+        <w:tc>
+          <w:tcPr>
+            <w:tcW w:w="1519" w:type="dxa"/>
+          </w:tcPr>
+          <w:p>
+            <w:pPr>
+              <w:jc w:val="center"/>
+            </w:pPr>
+            <w:r>
+              <w:t>2</w:t>
+            </w:r>
+          </w:p>
+        </w:tc>
+        <w:tc>
+          <w:tcPr>
+            <w:tcW w:w="1847" w:type="dxa"/>
+          </w:tcPr>
+          <w:p>
+            <w:pPr>
+              <w:jc w:val="center"/>
+            </w:pPr>
+            <w:r>
+              <w:t>Priyanka</w:t>
+            </w:r>
+          </w:p>
+        </w:tc>
+        <w:tc>
+          <w:tcPr>
+            <w:tcW w:w="2024" w:type="dxa"/>
+          </w:tcPr>
+          <w:p>
+            <w:pPr>
+              <w:jc w:val="center"/>
+            </w:pPr>
+            <w:r>
+              <w:t>102</w:t>
+            </w:r>
+          </w:p>
+        </w:tc>
+        <w:tc>
+          <w:tcPr>
+            <w:tcW w:w="2044" w:type="dxa"/>
+          </w:tcPr>
+          <w:p>
+            <w:pPr>
+              <w:jc w:val="center"/>
+            </w:pPr>
+            <w:r>
+              <w:t>102</w:t>
+            </w:r>
+          </w:p>
+        </w:tc>
+        <w:tc>
+          <w:tcPr>
+            <w:tcW w:w="2281" w:type="dxa"/>
+          </w:tcPr>
+          <w:p>
+            <w:pPr>
+              <w:jc w:val="center"/>
+            </w:pPr>
+            <w:r>
+              <w:t>APPLE</w:t>
+            </w:r>
+          </w:p>
+        </w:tc>
+      </w:tr>
+      <w:tr>
+        <w:tc>
+          <w:tcPr>
+            <w:tcW w:w="1519" w:type="dxa"/>
+          </w:tcPr>
+          <w:p>
+            <w:pPr>
+              <w:jc w:val="center"/>
+            </w:pPr>
+            <w:r>
+              <w:t>3</w:t>
+            </w:r>
+          </w:p>
+        </w:tc>
+        <w:tc>
+          <w:tcPr>
+            <w:tcW w:w="1847" w:type="dxa"/>
+          </w:tcPr>
+          <w:p>
+            <w:pPr>
+              <w:jc w:val="center"/>
+            </w:pPr>
+            <w:proofErr w:type="spellStart"/>
+            <w:r>
+              <w:t>Prajakta</w:t>
+            </w:r>
+            <w:proofErr w:type="spellEnd"/>
+          </w:p>
+        </w:tc>
+        <w:tc>
+          <w:tcPr>
+            <w:tcW w:w="2024" w:type="dxa"/>
+          </w:tcPr>
+          <w:p>
+            <w:pPr>
+              <w:jc w:val="center"/>
+            </w:pPr>
+            <w:r>
+              <w:t>101</w:t>
+            </w:r>
+          </w:p>
+        </w:tc>
+        <w:tc>
+          <w:tcPr>
+            <w:tcW w:w="2044" w:type="dxa"/>
+          </w:tcPr>
+          <w:p>
+            <w:pPr>
+              <w:jc w:val="center"/>
+            </w:pPr>
+            <w:r>
+              <w:t>101</w:t>
+            </w:r>
+          </w:p>
+        </w:tc>
+        <w:tc>
+          <w:tcPr>
+            <w:tcW w:w="2281" w:type="dxa"/>
+          </w:tcPr>
+          <w:p>
+            <w:pPr>
+              <w:jc w:val="center"/>
+            </w:pPr>
+            <w:r>
+              <w:t>DELL</w:t>
+            </w:r>
+          </w:p>
+        </w:tc>
+      </w:tr>
+      <w:tr>
+        <w:tc>
+          <w:tcPr>
+            <w:tcW w:w="1519" w:type="dxa"/>
+          </w:tcPr>
+          <w:p>
+            <w:pPr>
+              <w:jc w:val="center"/>
+              <w:rPr>
+                <w:highlight w:val="green"/>
+              </w:rPr>
+            </w:pPr>
+            <w:r>
+              <w:rPr>
+                <w:highlight w:val="green"/>
+              </w:rPr>
+              <w:t>NULL</w:t>
+            </w:r>
+          </w:p>
+        </w:tc>
+        <w:tc>
+          <w:tcPr>
+            <w:tcW w:w="1847" w:type="dxa"/>
+          </w:tcPr>
+          <w:p>
+            <w:pPr>
+              <w:jc w:val="center"/>
+              <w:rPr>
+                <w:highlight w:val="green"/>
+              </w:rPr>
+            </w:pPr>
+            <w:r>
+              <w:rPr>
+                <w:highlight w:val="green"/>
+              </w:rPr>
+              <w:t>NULL</w:t>
+            </w:r>
+          </w:p>
+        </w:tc>
+        <w:tc>
+          <w:tcPr>
+            <w:tcW w:w="2024" w:type="dxa"/>
+          </w:tcPr>
+          <w:p>
+            <w:pPr>
+              <w:jc w:val="center"/>
+              <w:rPr>
+                <w:highlight w:val="green"/>
+              </w:rPr>
+            </w:pPr>
+            <w:r>
+              <w:rPr>
+                <w:highlight w:val="green"/>
+              </w:rPr>
+              <w:t>NULL</w:t>
+            </w:r>
+          </w:p>
+        </w:tc>
+        <w:tc>
+          <w:tcPr>
+            <w:tcW w:w="2044" w:type="dxa"/>
+          </w:tcPr>
+          <w:p>
+            <w:pPr>
+              <w:jc w:val="center"/>
+              <w:rPr>
+                <w:highlight w:val="green"/>
+              </w:rPr>
+            </w:pPr>
+            <w:r>
+              <w:rPr>
+                <w:highlight w:val="green"/>
+              </w:rPr>
+              <w:t>103</w:t>
+            </w:r>
+          </w:p>
+        </w:tc>
+        <w:tc>
+          <w:tcPr>
+            <w:tcW w:w="2281" w:type="dxa"/>
+          </w:tcPr>
+          <w:p>
+            <w:pPr>
+              <w:jc w:val="center"/>
+              <w:rPr>
+                <w:highlight w:val="green"/>
+              </w:rPr>
+            </w:pPr>
+            <w:r>
+              <w:rPr>
+                <w:highlight w:val="green"/>
+              </w:rPr>
+              <w:t>HP</w:t>
+            </w:r>
+          </w:p>
+        </w:tc>
+      </w:tr>
+    </w:tbl>
+    <w:p>
+      <w:pPr>
+        <w:rPr>
+          <w:b/>
+          <w:u w:val="single"/>
+        </w:rPr>
+      </w:pPr>
+    </w:p>
+    <w:p>
+      <w:pPr>
+        <w:rPr>
+          <w:color w:val="000000" w:themeColor="text1"/>
+        </w:rPr>
+      </w:pPr>
+    </w:p>
+    <w:p>
+      <w:pPr>
+        <w:rPr>
+          <w:color w:val="000000" w:themeColor="text1"/>
+        </w:rPr>
+      </w:pPr>
+    </w:p>
+    <w:p>
+      <w:pPr>
+        <w:rPr>
+          <w:color w:val="000000" w:themeColor="text1"/>
+        </w:rPr>
+      </w:pPr>
+    </w:p>
+    <w:p>
+      <w:pPr>
+        <w:rPr>
+          <w:color w:val="000000" w:themeColor="text1"/>
+        </w:rPr>
+      </w:pPr>
+    </w:p>
+    <w:p>
+      <w:pPr>
+        <w:rPr>
+          <w:b/>
+          <w:color w:val="FF0000"/>
+          <w:u w:val="single"/>
+        </w:rPr>
+      </w:pPr>
+      <w:r>
+        <w:rPr>
+          <w:b/>
+          <w:color w:val="FF0000"/>
+          <w:u w:val="single"/>
+        </w:rPr>
+        <w:lastRenderedPageBreak/>
+        <w:t>Full</w:t>
+      </w:r>
+      <w:r>
+        <w:rPr>
+          <w:b/>
+          <w:color w:val="FF0000"/>
+          <w:u w:val="single"/>
+        </w:rPr>
+        <w:t xml:space="preserve"> Outer Join: -</w:t>
+      </w:r>
+    </w:p>
+    <w:p>
+      <w:pPr>
+        <w:rPr>
+          <w:color w:val="000000" w:themeColor="text1"/>
+        </w:rPr>
+      </w:pPr>
+      <w:r>
+        <w:rPr>
+          <w:color w:val="000000" w:themeColor="text1"/>
+        </w:rPr>
+        <w:t xml:space="preserve">Full </w:t>
+      </w:r>
+      <w:r>
+        <w:rPr>
+          <w:color w:val="000000" w:themeColor="text1"/>
+        </w:rPr>
+        <w:t xml:space="preserve">Outer Join of table </w:t>
+      </w:r>
+      <w:r>
+        <w:rPr>
+          <w:color w:val="000000" w:themeColor="text1"/>
+        </w:rPr>
+        <w:t>“</w:t>
+      </w:r>
+      <w:r>
+        <w:rPr>
+          <w:color w:val="000000" w:themeColor="text1"/>
+        </w:rPr>
+        <w:t>A</w:t>
+      </w:r>
+      <w:r>
+        <w:rPr>
+          <w:color w:val="000000" w:themeColor="text1"/>
+        </w:rPr>
+        <w:t>”</w:t>
+      </w:r>
+      <w:r>
+        <w:rPr>
+          <w:color w:val="000000" w:themeColor="text1"/>
+        </w:rPr>
+        <w:t xml:space="preserve"> &amp; table </w:t>
+      </w:r>
+      <w:r>
+        <w:rPr>
+          <w:color w:val="000000" w:themeColor="text1"/>
+        </w:rPr>
+        <w:t>“</w:t>
+      </w:r>
+      <w:r>
+        <w:rPr>
+          <w:color w:val="000000" w:themeColor="text1"/>
+        </w:rPr>
+        <w:t>B</w:t>
+      </w:r>
+      <w:r>
+        <w:rPr>
+          <w:color w:val="000000" w:themeColor="text1"/>
+        </w:rPr>
+        <w:t>”</w:t>
+      </w:r>
+      <w:r>
+        <w:rPr>
+          <w:color w:val="000000" w:themeColor="text1"/>
+        </w:rPr>
+        <w:t xml:space="preserve"> will always result in all the</w:t>
+      </w:r>
+      <w:r>
+        <w:rPr>
+          <w:color w:val="000000" w:themeColor="text1"/>
+        </w:rPr>
+        <w:t xml:space="preserve"> matched and unmatched</w:t>
+      </w:r>
+      <w:r>
+        <w:rPr>
+          <w:color w:val="000000" w:themeColor="text1"/>
+        </w:rPr>
+        <w:t xml:space="preserve"> rows from </w:t>
+      </w:r>
+      <w:r>
+        <w:rPr>
+          <w:color w:val="000000" w:themeColor="text1"/>
+        </w:rPr>
+        <w:t>both the table.</w:t>
+      </w:r>
+    </w:p>
+    <w:p>
+      <w:pPr>
+        <w:rPr>
+          <w:b/>
+        </w:rPr>
+      </w:pPr>
+      <w:r>
+        <w:rPr>
+          <w:b/>
+        </w:rPr>
+        <w:t xml:space="preserve">SELECT </w:t>
+      </w:r>
+      <w:proofErr w:type="spellStart"/>
+      <w:proofErr w:type="gramStart"/>
+      <w:r>
+        <w:rPr>
+          <w:b/>
+        </w:rPr>
+        <w:t>E.Employee</w:t>
+      </w:r>
+      <w:proofErr w:type="gramEnd"/>
+      <w:r>
+        <w:rPr>
+          <w:b/>
+        </w:rPr>
+        <w:t>_ID</w:t>
+      </w:r>
+      <w:proofErr w:type="spellEnd"/>
+      <w:r>
+        <w:rPr>
+          <w:b/>
+        </w:rPr>
+        <w:t xml:space="preserve">, </w:t>
+      </w:r>
+      <w:proofErr w:type="spellStart"/>
+      <w:r>
+        <w:rPr>
+          <w:b/>
+        </w:rPr>
+        <w:t>E.Employee_Name</w:t>
+      </w:r>
+      <w:proofErr w:type="spellEnd"/>
+      <w:r>
+        <w:rPr>
+          <w:b/>
+        </w:rPr>
+        <w:t xml:space="preserve">, </w:t>
+      </w:r>
+      <w:proofErr w:type="spellStart"/>
+      <w:r>
+        <w:rPr>
+          <w:b/>
+        </w:rPr>
+        <w:t>E.EmployeeComp_ID</w:t>
+      </w:r>
+      <w:proofErr w:type="spellEnd"/>
+      <w:r>
+        <w:rPr>
+          <w:b/>
+        </w:rPr>
+        <w:t xml:space="preserve">, </w:t>
+      </w:r>
+      <w:proofErr w:type="spellStart"/>
+      <w:r>
+        <w:rPr>
+          <w:b/>
+        </w:rPr>
+        <w:t>C.ComputerComp_ID</w:t>
+      </w:r>
+      <w:proofErr w:type="spellEnd"/>
+      <w:r>
+        <w:rPr>
+          <w:b/>
+        </w:rPr>
+        <w:t xml:space="preserve">, </w:t>
+      </w:r>
+      <w:proofErr w:type="spellStart"/>
+      <w:r>
+        <w:rPr>
+          <w:b/>
+        </w:rPr>
+        <w:t>C.Computer_Model</w:t>
+      </w:r>
+      <w:proofErr w:type="spellEnd"/>
+      <w:r>
+        <w:rPr>
+          <w:b/>
+        </w:rPr>
+        <w:t xml:space="preserve"> from Employee E </w:t>
+      </w:r>
+      <w:r>
+        <w:rPr>
+          <w:b/>
+          <w:color w:val="FF0000"/>
+        </w:rPr>
+        <w:t xml:space="preserve">FULL OUTER </w:t>
+      </w:r>
+      <w:r>
+        <w:rPr>
+          <w:b/>
+          <w:color w:val="FF0000"/>
+        </w:rPr>
+        <w:t xml:space="preserve">JOIN </w:t>
+      </w:r>
+      <w:r>
+        <w:rPr>
+          <w:b/>
+        </w:rPr>
+        <w:t xml:space="preserve">Computer C ON </w:t>
+      </w:r>
+      <w:proofErr w:type="spellStart"/>
+      <w:r>
+        <w:rPr>
+          <w:b/>
+        </w:rPr>
+        <w:t>E.EmployeeComp_ID</w:t>
+      </w:r>
+      <w:proofErr w:type="spellEnd"/>
+      <w:r>
+        <w:rPr>
+          <w:b/>
+        </w:rPr>
+        <w:t xml:space="preserve"> = </w:t>
+      </w:r>
+      <w:proofErr w:type="spellStart"/>
+      <w:r>
+        <w:rPr>
+          <w:b/>
+        </w:rPr>
+        <w:t>C.ComputerComp_ID</w:t>
+      </w:r>
+      <w:proofErr w:type="spellEnd"/>
+      <w:r>
+        <w:rPr>
+          <w:b/>
+        </w:rPr>
+        <w:t>;</w:t>
+      </w:r>
+    </w:p>
+    <w:p>
+      <w:pPr>
+        <w:rPr>
+          <w:b/>
+        </w:rPr>
+      </w:pPr>
+    </w:p>
+    <w:p>
+      <w:pPr>
+        <w:rPr>
+          <w:b/>
+          <w:u w:val="single"/>
+        </w:rPr>
+      </w:pPr>
+      <w:r>
+        <w:rPr>
+          <w:b/>
+          <w:u w:val="single"/>
+        </w:rPr>
+        <w:t>Output: -</w:t>
+      </w:r>
+    </w:p>
+    <w:p>
+      <w:pPr>
+        <w:rPr>
+          <w:b/>
+          <w:u w:val="single"/>
+        </w:rPr>
+      </w:pPr>
+    </w:p>
+    <w:tbl>
+      <w:tblPr>
+        <w:tblStyle w:val="TableGrid"/>
+        <w:tblW w:w="9715" w:type="dxa"/>
+        <w:tblLook w:val="04A0" w:firstRow="1" w:lastRow="0" w:firstColumn="1" w:lastColumn="0" w:noHBand="0" w:noVBand="1"/>
+      </w:tblPr>
+      <w:tblGrid>
+        <w:gridCol w:w="1564"/>
+        <w:gridCol w:w="1905"/>
+        <w:gridCol w:w="2088"/>
+        <w:gridCol w:w="2114"/>
+        <w:gridCol w:w="2044"/>
+      </w:tblGrid>
+      <w:tr>
+        <w:tc>
+          <w:tcPr>
+            <w:tcW w:w="1519" w:type="dxa"/>
+          </w:tcPr>
+          <w:p>
+            <w:pPr>
+              <w:jc w:val="center"/>
+              <w:rPr>
+                <w:highlight w:val="yellow"/>
+              </w:rPr>
+            </w:pPr>
+            <w:proofErr w:type="spellStart"/>
+            <w:r>
+              <w:rPr>
+                <w:highlight w:val="yellow"/>
+              </w:rPr>
+              <w:t>E.Employee_ID</w:t>
+            </w:r>
+            <w:proofErr w:type="spellEnd"/>
+          </w:p>
+        </w:tc>
+        <w:tc>
+          <w:tcPr>
+            <w:tcW w:w="1847" w:type="dxa"/>
+          </w:tcPr>
+          <w:p>
+            <w:pPr>
+              <w:jc w:val="center"/>
+              <w:rPr>
+                <w:highlight w:val="yellow"/>
+              </w:rPr>
+            </w:pPr>
+            <w:proofErr w:type="spellStart"/>
+            <w:r>
+              <w:rPr>
+                <w:highlight w:val="yellow"/>
+              </w:rPr>
+              <w:t>E.Employee_Name</w:t>
+            </w:r>
+            <w:proofErr w:type="spellEnd"/>
+          </w:p>
+        </w:tc>
+        <w:tc>
+          <w:tcPr>
+            <w:tcW w:w="2024" w:type="dxa"/>
+          </w:tcPr>
+          <w:p>
+            <w:pPr>
+              <w:jc w:val="center"/>
+              <w:rPr>
+                <w:highlight w:val="yellow"/>
+              </w:rPr>
+            </w:pPr>
+            <w:proofErr w:type="spellStart"/>
+            <w:r>
+              <w:rPr>
+                <w:highlight w:val="yellow"/>
+              </w:rPr>
+              <w:t>E.EmployeeComp_ID</w:t>
+            </w:r>
+            <w:proofErr w:type="spellEnd"/>
+          </w:p>
+        </w:tc>
+        <w:tc>
+          <w:tcPr>
+            <w:tcW w:w="2044" w:type="dxa"/>
+          </w:tcPr>
+          <w:p>
+            <w:pPr>
+              <w:jc w:val="center"/>
+              <w:rPr>
+                <w:highlight w:val="yellow"/>
+              </w:rPr>
+            </w:pPr>
+            <w:proofErr w:type="spellStart"/>
+            <w:r>
+              <w:rPr>
+                <w:highlight w:val="yellow"/>
+              </w:rPr>
+              <w:t>C.ComputerComp_ID</w:t>
+            </w:r>
+            <w:proofErr w:type="spellEnd"/>
+          </w:p>
+        </w:tc>
+        <w:tc>
+          <w:tcPr>
+            <w:tcW w:w="2281" w:type="dxa"/>
+          </w:tcPr>
+          <w:p>
+            <w:pPr>
+              <w:jc w:val="center"/>
+              <w:rPr>
+                <w:highlight w:val="yellow"/>
+              </w:rPr>
+            </w:pPr>
+            <w:proofErr w:type="spellStart"/>
+            <w:r>
+              <w:rPr>
+                <w:highlight w:val="yellow"/>
+              </w:rPr>
+              <w:t>C.Computer_Model</w:t>
+            </w:r>
+            <w:proofErr w:type="spellEnd"/>
+          </w:p>
+        </w:tc>
+      </w:tr>
+      <w:tr>
+        <w:tc>
+          <w:tcPr>
+            <w:tcW w:w="1519" w:type="dxa"/>
+          </w:tcPr>
+          <w:p>
+            <w:pPr>
+              <w:jc w:val="center"/>
+            </w:pPr>
+            <w:r>
+              <w:t>1</w:t>
+            </w:r>
+          </w:p>
+        </w:tc>
+        <w:tc>
+          <w:tcPr>
+            <w:tcW w:w="1847" w:type="dxa"/>
+          </w:tcPr>
+          <w:p>
+            <w:pPr>
+              <w:jc w:val="center"/>
+            </w:pPr>
+            <w:r>
+              <w:t>Akshay</w:t>
+            </w:r>
+          </w:p>
+        </w:tc>
+        <w:tc>
+          <w:tcPr>
+            <w:tcW w:w="2024" w:type="dxa"/>
+          </w:tcPr>
+          <w:p>
+            <w:pPr>
+              <w:jc w:val="center"/>
+            </w:pPr>
+            <w:r>
+              <w:t>101</w:t>
+            </w:r>
+          </w:p>
+        </w:tc>
+        <w:tc>
+          <w:tcPr>
+            <w:tcW w:w="2044" w:type="dxa"/>
+          </w:tcPr>
+          <w:p>
+            <w:pPr>
+              <w:jc w:val="center"/>
+            </w:pPr>
+            <w:r>
+              <w:t>101</w:t>
+            </w:r>
+          </w:p>
+        </w:tc>
+        <w:tc>
+          <w:tcPr>
+            <w:tcW w:w="2281" w:type="dxa"/>
+          </w:tcPr>
+          <w:p>
+            <w:pPr>
+              <w:jc w:val="center"/>
+            </w:pPr>
+            <w:r>
+              <w:t>DELL</w:t>
+            </w:r>
+          </w:p>
+        </w:tc>
+      </w:tr>
+      <w:tr>
+        <w:tc>
+          <w:tcPr>
+            <w:tcW w:w="1519" w:type="dxa"/>
+          </w:tcPr>
+          <w:p>
+            <w:pPr>
+              <w:jc w:val="center"/>
+            </w:pPr>
+            <w:r>
+              <w:t>2</w:t>
+            </w:r>
+          </w:p>
+        </w:tc>
+        <w:tc>
+          <w:tcPr>
+            <w:tcW w:w="1847" w:type="dxa"/>
+          </w:tcPr>
+          <w:p>
+            <w:pPr>
+              <w:jc w:val="center"/>
+            </w:pPr>
+            <w:r>
+              <w:t>Priyanka</w:t>
+            </w:r>
+          </w:p>
+        </w:tc>
+        <w:tc>
+          <w:tcPr>
+            <w:tcW w:w="2024" w:type="dxa"/>
+          </w:tcPr>
+          <w:p>
+            <w:pPr>
+              <w:jc w:val="center"/>
+            </w:pPr>
+            <w:r>
+              <w:t>102</w:t>
+            </w:r>
+          </w:p>
+        </w:tc>
+        <w:tc>
+          <w:tcPr>
+            <w:tcW w:w="2044" w:type="dxa"/>
+          </w:tcPr>
+          <w:p>
+            <w:pPr>
+              <w:jc w:val="center"/>
+            </w:pPr>
+            <w:r>
+              <w:t>102</w:t>
+            </w:r>
+          </w:p>
+        </w:tc>
+        <w:tc>
+          <w:tcPr>
+            <w:tcW w:w="2281" w:type="dxa"/>
+          </w:tcPr>
+          <w:p>
+            <w:pPr>
+              <w:jc w:val="center"/>
+            </w:pPr>
+            <w:r>
+              <w:t>APPLE</w:t>
+            </w:r>
+          </w:p>
+        </w:tc>
+      </w:tr>
+      <w:tr>
+        <w:tc>
+          <w:tcPr>
+            <w:tcW w:w="1519" w:type="dxa"/>
+          </w:tcPr>
+          <w:p>
+            <w:pPr>
+              <w:jc w:val="center"/>
+            </w:pPr>
+            <w:r>
+              <w:t>3</w:t>
+            </w:r>
+          </w:p>
+        </w:tc>
+        <w:tc>
+          <w:tcPr>
+            <w:tcW w:w="1847" w:type="dxa"/>
+          </w:tcPr>
+          <w:p>
+            <w:pPr>
+              <w:jc w:val="center"/>
+            </w:pPr>
+            <w:proofErr w:type="spellStart"/>
+            <w:r>
+              <w:t>Prajakta</w:t>
+            </w:r>
+            <w:proofErr w:type="spellEnd"/>
+          </w:p>
+        </w:tc>
+        <w:tc>
+          <w:tcPr>
+            <w:tcW w:w="2024" w:type="dxa"/>
+          </w:tcPr>
+          <w:p>
+            <w:pPr>
+              <w:jc w:val="center"/>
+            </w:pPr>
+            <w:r>
+              <w:t>101</w:t>
+            </w:r>
+          </w:p>
+        </w:tc>
+        <w:tc>
+          <w:tcPr>
+            <w:tcW w:w="2044" w:type="dxa"/>
+          </w:tcPr>
+          <w:p>
+            <w:pPr>
+              <w:jc w:val="center"/>
+            </w:pPr>
+            <w:r>
+              <w:t>101</w:t>
+            </w:r>
+          </w:p>
+        </w:tc>
+        <w:tc>
+          <w:tcPr>
+            <w:tcW w:w="2281" w:type="dxa"/>
+          </w:tcPr>
+          <w:p>
+            <w:pPr>
+              <w:jc w:val="center"/>
+            </w:pPr>
+            <w:r>
+              <w:t>DELL</w:t>
+            </w:r>
+          </w:p>
+        </w:tc>
+      </w:tr>
+      <w:tr>
+        <w:tc>
+          <w:tcPr>
+            <w:tcW w:w="1519" w:type="dxa"/>
+          </w:tcPr>
+          <w:p>
+            <w:pPr>
+              <w:jc w:val="center"/>
+              <w:rPr>
+                <w:highlight w:val="green"/>
+              </w:rPr>
+            </w:pPr>
+            <w:r>
+              <w:rPr>
+                <w:highlight w:val="green"/>
+              </w:rPr>
+              <w:t>4</w:t>
+            </w:r>
+          </w:p>
+        </w:tc>
+        <w:tc>
+          <w:tcPr>
+            <w:tcW w:w="1847" w:type="dxa"/>
+          </w:tcPr>
+          <w:p>
+            <w:pPr>
+              <w:jc w:val="center"/>
+              <w:rPr>
+                <w:highlight w:val="green"/>
+              </w:rPr>
+            </w:pPr>
+            <w:r>
+              <w:rPr>
+                <w:highlight w:val="green"/>
+              </w:rPr>
+              <w:t>Sameer</w:t>
+            </w:r>
+          </w:p>
+        </w:tc>
+        <w:tc>
+          <w:tcPr>
+            <w:tcW w:w="2024" w:type="dxa"/>
+          </w:tcPr>
+          <w:p>
+            <w:pPr>
+              <w:jc w:val="center"/>
+              <w:rPr>
+                <w:highlight w:val="green"/>
+              </w:rPr>
+            </w:pPr>
+            <w:r>
+              <w:rPr>
+                <w:highlight w:val="green"/>
+              </w:rPr>
+              <w:t>NULL</w:t>
+            </w:r>
+          </w:p>
+        </w:tc>
+        <w:tc>
+          <w:tcPr>
+            <w:tcW w:w="2044" w:type="dxa"/>
+          </w:tcPr>
+          <w:p>
+            <w:pPr>
+              <w:jc w:val="center"/>
+              <w:rPr>
+                <w:highlight w:val="green"/>
+              </w:rPr>
+            </w:pPr>
+            <w:r>
+              <w:rPr>
+                <w:highlight w:val="green"/>
+              </w:rPr>
+              <w:t>NULL</w:t>
+            </w:r>
+          </w:p>
+        </w:tc>
+        <w:tc>
+          <w:tcPr>
+            <w:tcW w:w="2281" w:type="dxa"/>
+          </w:tcPr>
+          <w:p>
+            <w:pPr>
+              <w:jc w:val="center"/>
+              <w:rPr>
+                <w:highlight w:val="green"/>
+              </w:rPr>
+            </w:pPr>
+            <w:r>
+              <w:rPr>
+                <w:highlight w:val="green"/>
+              </w:rPr>
+              <w:t>NULL</w:t>
+            </w:r>
+          </w:p>
+        </w:tc>
+      </w:tr>
+      <w:tr>
+        <w:tc>
+          <w:tcPr>
+            <w:tcW w:w="1519" w:type="dxa"/>
+          </w:tcPr>
+          <w:p>
+            <w:pPr>
+              <w:jc w:val="center"/>
+              <w:rPr>
+                <w:highlight w:val="green"/>
+              </w:rPr>
+            </w:pPr>
+            <w:r>
+              <w:rPr>
+                <w:highlight w:val="green"/>
+              </w:rPr>
+              <w:t>NULL</w:t>
+            </w:r>
+          </w:p>
+        </w:tc>
+        <w:tc>
+          <w:tcPr>
+            <w:tcW w:w="1847" w:type="dxa"/>
+          </w:tcPr>
+          <w:p>
+            <w:pPr>
+              <w:jc w:val="center"/>
+              <w:rPr>
+                <w:highlight w:val="green"/>
+              </w:rPr>
+            </w:pPr>
+            <w:r>
+              <w:rPr>
+                <w:highlight w:val="green"/>
+              </w:rPr>
+              <w:t>NULL</w:t>
+            </w:r>
+          </w:p>
+        </w:tc>
+        <w:tc>
+          <w:tcPr>
+            <w:tcW w:w="2024" w:type="dxa"/>
+          </w:tcPr>
+          <w:p>
+            <w:pPr>
+              <w:jc w:val="center"/>
+              <w:rPr>
+                <w:highlight w:val="green"/>
+              </w:rPr>
+            </w:pPr>
+            <w:r>
+              <w:rPr>
+                <w:highlight w:val="green"/>
+              </w:rPr>
+              <w:t>NULL</w:t>
+            </w:r>
+          </w:p>
+        </w:tc>
+        <w:tc>
+          <w:tcPr>
+            <w:tcW w:w="2044" w:type="dxa"/>
+          </w:tcPr>
+          <w:p>
+            <w:pPr>
+              <w:jc w:val="center"/>
+              <w:rPr>
+                <w:highlight w:val="green"/>
+              </w:rPr>
+            </w:pPr>
+            <w:r>
+              <w:rPr>
+                <w:highlight w:val="green"/>
+              </w:rPr>
+              <w:t>103</w:t>
+            </w:r>
+          </w:p>
+        </w:tc>
+        <w:tc>
+          <w:tcPr>
+            <w:tcW w:w="2281" w:type="dxa"/>
+          </w:tcPr>
+          <w:p>
+            <w:pPr>
+              <w:jc w:val="center"/>
+              <w:rPr>
+                <w:highlight w:val="green"/>
+              </w:rPr>
+            </w:pPr>
+            <w:r>
+              <w:rPr>
+                <w:highlight w:val="green"/>
+              </w:rPr>
+              <w:t>HP</w:t>
+            </w:r>
+          </w:p>
+        </w:tc>
+      </w:tr>
+    </w:tbl>
+    <w:p>
+      <w:pPr>
+        <w:rPr>
+          <w:color w:val="000000" w:themeColor="text1"/>
+        </w:rPr>
+      </w:pPr>
+    </w:p>
+    <w:p>
+      <w:pPr>
+        <w:rPr>
+          <w:noProof/>
+        </w:rPr>
+      </w:pPr>
+    </w:p>
+    <w:p>
+      <w:pPr>
+        <w:rPr>
+          <w:b/>
+          <w:noProof/>
+        </w:rPr>
+      </w:pPr>
+      <w:r>
+        <w:rPr>
+          <w:b/>
+          <w:noProof/>
+          <w:color w:val="FF0000"/>
+          <w:u w:val="single"/>
+        </w:rPr>
+        <w:t>ANSI Syntax:</w:t>
+      </w:r>
+      <w:r>
+        <w:rPr>
+          <w:b/>
+          <w:noProof/>
+        </w:rPr>
+        <w:t xml:space="preserve"> -  </w:t>
+      </w:r>
+    </w:p>
+    <w:p>
+      <w:pPr>
+        <w:rPr>
+          <w:b/>
+          <w:noProof/>
+        </w:rPr>
+      </w:pPr>
+      <w:r>
+        <w:rPr>
+          <w:b/>
+          <w:noProof/>
+        </w:rPr>
+        <w:t>Select e.id, e.name, e.comp_id, c.comp_id, c.model from employee e INNER JOIN computer c ON e.comp_id = c.comp_id;</w:t>
+      </w:r>
+    </w:p>
+    <w:p>
+      <w:pPr>
+        <w:rPr>
+          <w:noProof/>
+        </w:rPr>
+      </w:pPr>
+      <w:r>
+        <w:rPr>
+          <w:b/>
+          <w:noProof/>
+          <w:color w:val="FF0000"/>
+          <w:u w:val="single"/>
+        </w:rPr>
         <w:t>Alternate Syntax:</w:t>
       </w:r>
       <w:r>
@@ -4560,6 +8113,22 @@
     <w:p>
       <w:pPr>
         <w:rPr>
+          <w:b/>
+          <w:noProof/>
+        </w:rPr>
+      </w:pPr>
+    </w:p>
+    <w:p>
+      <w:pPr>
+        <w:rPr>
+          <w:b/>
+          <w:noProof/>
+        </w:rPr>
+      </w:pPr>
+    </w:p>
+    <w:p>
+      <w:pPr>
+        <w:rPr>
           <w:noProof/>
         </w:rPr>
       </w:pPr>
@@ -4589,6 +8158,41 @@
         </w:rPr>
         <w:t>clauses.</w:t>
       </w:r>
+    </w:p>
+    <w:p>
+      <w:pPr>
+        <w:rPr>
+          <w:noProof/>
+        </w:rPr>
+      </w:pPr>
+    </w:p>
+    <w:p>
+      <w:pPr>
+        <w:rPr>
+          <w:noProof/>
+        </w:rPr>
+      </w:pPr>
+    </w:p>
+    <w:p>
+      <w:pPr>
+        <w:rPr>
+          <w:noProof/>
+        </w:rPr>
+      </w:pPr>
+    </w:p>
+    <w:p>
+      <w:pPr>
+        <w:rPr>
+          <w:noProof/>
+        </w:rPr>
+      </w:pPr>
+    </w:p>
+    <w:p>
+      <w:pPr>
+        <w:rPr>
+          <w:noProof/>
+        </w:rPr>
+      </w:pPr>
     </w:p>
     <w:p>
       <w:pPr>
@@ -4900,6 +8504,55 @@
         </w:rPr>
         <w:t xml:space="preserve"> - Once a transactions is completed it should be permanantely saved. The data must be preserved even in any DB failure.</w:t>
       </w:r>
+    </w:p>
+    <w:p>
+      <w:pPr>
+        <w:rPr>
+          <w:noProof/>
+        </w:rPr>
+      </w:pPr>
+    </w:p>
+    <w:p>
+      <w:pPr>
+        <w:rPr>
+          <w:noProof/>
+        </w:rPr>
+      </w:pPr>
+    </w:p>
+    <w:p>
+      <w:pPr>
+        <w:rPr>
+          <w:noProof/>
+        </w:rPr>
+      </w:pPr>
+    </w:p>
+    <w:p>
+      <w:pPr>
+        <w:rPr>
+          <w:noProof/>
+        </w:rPr>
+      </w:pPr>
+    </w:p>
+    <w:p>
+      <w:pPr>
+        <w:rPr>
+          <w:noProof/>
+        </w:rPr>
+      </w:pPr>
+    </w:p>
+    <w:p>
+      <w:pPr>
+        <w:rPr>
+          <w:noProof/>
+        </w:rPr>
+      </w:pPr>
+    </w:p>
+    <w:p>
+      <w:pPr>
+        <w:rPr>
+          <w:noProof/>
+        </w:rPr>
+      </w:pPr>
     </w:p>
     <w:p>
       <w:pPr>
@@ -5565,15 +9218,15 @@
         </w:rPr>
         <w:t xml:space="preserve"> It stores data in collections.Primary Key is shown by using “_”. Constraints, Joins, Subqueries not supported by </w:t>
       </w:r>
-      <w:r>
-        <w:rPr>
-          <w:b/>
-          <w:noProof/>
-        </w:rPr>
-        <w:t>MONGO DB.</w:t>
-      </w:r>
       <w:bookmarkStart w:id="0" w:name="_GoBack"/>
       <w:bookmarkEnd w:id="0"/>
+      <w:r>
+        <w:rPr>
+          <w:b/>
+          <w:noProof/>
+        </w:rPr>
+        <w:t>MONGO DB.</w:t>
+      </w:r>
     </w:p>
     <w:sectPr>
       <w:headerReference w:type="default" r:id="rId8"/>
@@ -5646,7 +9299,7 @@
           <w:rPr>
             <w:noProof/>
           </w:rPr>
-          <w:t>11</w:t>
+          <w:t>14</w:t>
         </w:r>
         <w:r>
           <w:rPr>
@@ -5674,7 +9327,7 @@
       <w:rPr>
         <w:noProof/>
       </w:rPr>
-      <w:t>9/1/2019</w:t>
+      <w:t>12/8/2019</w:t>
     </w:r>
     <w:r>
       <w:fldChar w:fldCharType="end"/>
@@ -6786,7 +10439,7 @@
 </file>
 
 <file path=customXml/itemProps1.xml><?xml version="1.0" encoding="utf-8"?>
-<ds:datastoreItem xmlns:ds="http://schemas.openxmlformats.org/officeDocument/2006/customXml" ds:itemID="{29074819-79B6-4984-9D17-137696A28FCD}">
+<ds:datastoreItem xmlns:ds="http://schemas.openxmlformats.org/officeDocument/2006/customXml" ds:itemID="{12B3F6D9-F5F5-4FD5-BD68-219D828BB79F}">
   <ds:schemaRefs>
     <ds:schemaRef ds:uri="http://schemas.openxmlformats.org/officeDocument/2006/bibliography"/>
   </ds:schemaRefs>

</xml_diff>